<commit_message>
Correccion de un error de tipeo
</commit_message>
<xml_diff>
--- a/Doc. Tecnica/RRHH/Reuniones.docx
+++ b/Doc. Tecnica/RRHH/Reuniones.docx
@@ -1,12 +1,12 @@
 
 <file path=word/document.xml><?xml version="1.0" encoding="utf-8"?>
-<w:document xmlns:wpc="http://schemas.microsoft.com/office/word/2010/wordprocessingCanvas" xmlns:mc="http://schemas.openxmlformats.org/markup-compatibility/2006" xmlns:o="urn:schemas-microsoft-com:office:office" xmlns:r="http://schemas.openxmlformats.org/officeDocument/2006/relationships" xmlns:m="http://schemas.openxmlformats.org/officeDocument/2006/math" xmlns:v="urn:schemas-microsoft-com:vml" xmlns:wp14="http://schemas.microsoft.com/office/word/2010/wordprocessingDrawing" xmlns:wp="http://schemas.openxmlformats.org/drawingml/2006/wordprocessingDrawing" xmlns:w10="urn:schemas-microsoft-com:office:word" xmlns:w="http://schemas.openxmlformats.org/wordprocessingml/2006/main" xmlns:w14="http://schemas.microsoft.com/office/word/2010/wordml" xmlns:wpg="http://schemas.microsoft.com/office/word/2010/wordprocessingGroup" xmlns:wpi="http://schemas.microsoft.com/office/word/2010/wordprocessingInk" xmlns:wne="http://schemas.microsoft.com/office/word/2006/wordml" xmlns:wps="http://schemas.microsoft.com/office/word/2010/wordprocessingShape" mc:Ignorable="w14 wp14">
+<w:document xmlns:ve="http://schemas.openxmlformats.org/markup-compatibility/2006" xmlns:o="urn:schemas-microsoft-com:office:office" xmlns:r="http://schemas.openxmlformats.org/officeDocument/2006/relationships" xmlns:m="http://schemas.openxmlformats.org/officeDocument/2006/math" xmlns:v="urn:schemas-microsoft-com:vml" xmlns:wp="http://schemas.openxmlformats.org/drawingml/2006/wordprocessingDrawing" xmlns:w10="urn:schemas-microsoft-com:office:word" xmlns:w="http://schemas.openxmlformats.org/wordprocessingml/2006/main" xmlns:wne="http://schemas.microsoft.com/office/word/2006/wordml">
   <w:body>
     <w:p>
       <w:pPr>
         <w:jc w:val="center"/>
         <w:rPr>
-          <w:rFonts w:ascii="Times New Roman" w:hAnsi="Times New Roman" w:cs="Times New Roman"/>
+          <w:rFonts w:ascii="Times New Roman" w:hAnsi="Times New Roman"/>
           <w:b/>
           <w:i/>
           <w:sz w:val="72"/>
@@ -16,7 +16,7 @@
       </w:pPr>
       <w:r>
         <w:rPr>
-          <w:rFonts w:ascii="Times New Roman" w:hAnsi="Times New Roman" w:cs="Times New Roman"/>
+          <w:rFonts w:ascii="Times New Roman" w:hAnsi="Times New Roman"/>
           <w:b/>
           <w:i/>
           <w:sz w:val="72"/>
@@ -52,16 +52,7 @@
           <w:i/>
           <w:u w:val="single"/>
         </w:rPr>
-        <w:t>Minuta 1</w:t>
-      </w:r>
-      <w:r>
-        <w:rPr>
-          <w:rFonts w:ascii="Arial Rounded MT Bold" w:hAnsi="Arial Rounded MT Bold"/>
-          <w:b/>
-          <w:i/>
-          <w:u w:val="single"/>
-        </w:rPr>
-        <w:t>:</w:t>
+        <w:t>Minuta 1:</w:t>
       </w:r>
     </w:p>
     <w:p>
@@ -90,35 +81,7 @@
           <w:rFonts w:ascii="Arial Rounded MT Bold" w:hAnsi="Arial Rounded MT Bold"/>
         </w:rPr>
         <w:br/>
-        <w:t xml:space="preserve">-Se estableció la idea de la utilización  de un control de versiones como </w:t>
-      </w:r>
-      <w:proofErr w:type="spellStart"/>
-      <w:r>
-        <w:rPr>
-          <w:rFonts w:ascii="Arial Rounded MT Bold" w:hAnsi="Arial Rounded MT Bold"/>
-        </w:rPr>
-        <w:t>Github</w:t>
-      </w:r>
-      <w:proofErr w:type="spellEnd"/>
-      <w:r>
-        <w:rPr>
-          <w:rFonts w:ascii="Arial Rounded MT Bold" w:hAnsi="Arial Rounded MT Bold"/>
-        </w:rPr>
-        <w:t xml:space="preserve"> y un administrador de tareas como  </w:t>
-      </w:r>
-      <w:proofErr w:type="spellStart"/>
-      <w:r>
-        <w:rPr>
-          <w:rFonts w:ascii="Arial Rounded MT Bold" w:hAnsi="Arial Rounded MT Bold"/>
-        </w:rPr>
-        <w:t>Kanbanflow</w:t>
-      </w:r>
-      <w:proofErr w:type="spellEnd"/>
-      <w:r>
-        <w:rPr>
-          <w:rFonts w:ascii="Arial Rounded MT Bold" w:hAnsi="Arial Rounded MT Bold"/>
-        </w:rPr>
-        <w:t xml:space="preserve"> para llevar a cabo las distintas etapas del proyecto.</w:t>
+        <w:t>-Se estableció la idea de la utilización  de un control de versiones como Github y un administrador de tareas como  Kanbanflow para llevar a cabo las distintas etapas del proyecto.</w:t>
       </w:r>
     </w:p>
     <w:p>
@@ -192,13 +155,7 @@
         <w:rPr>
           <w:rFonts w:ascii="Arial Rounded MT Bold" w:hAnsi="Arial Rounded MT Bold"/>
         </w:rPr>
-        <w:t xml:space="preserve"> 5</w:t>
-      </w:r>
-      <w:r>
-        <w:rPr>
-          <w:rFonts w:ascii="Arial Rounded MT Bold" w:hAnsi="Arial Rounded MT Bold"/>
-        </w:rPr>
-        <w:t>/9/2017</w:t>
+        <w:t xml:space="preserve"> 5/9/2017</w:t>
       </w:r>
     </w:p>
     <w:p>
@@ -224,13 +181,7 @@
         <w:rPr>
           <w:rFonts w:ascii="Arial Rounded MT Bold" w:hAnsi="Arial Rounded MT Bold"/>
         </w:rPr>
-        <w:t xml:space="preserve">-Existirá un personaje principal que podrá moverse de izquierda a derecha, saltar </w:t>
-      </w:r>
-      <w:r>
-        <w:rPr>
-          <w:rFonts w:ascii="Arial Rounded MT Bold" w:hAnsi="Arial Rounded MT Bold"/>
-        </w:rPr>
-        <w:t>hacia arriba y en forma parabólica, el cual se manejara con las flechas izquierda, derecha y dicho salto con la flecha hacia arriba. El personaje también disparara, usando la tecla espacio.</w:t>
+        <w:t>-Existirá un personaje principal que podrá moverse de izquierda a derecha, saltar hacia arriba y en forma parabólica, el cual se manejara con las flechas izquierda, derecha y dicho salto con la flecha hacia arriba. El personaje también disparara, usando la tecla espacio.</w:t>
       </w:r>
     </w:p>
     <w:p>
@@ -256,197 +207,88 @@
         <w:rPr>
           <w:rFonts w:ascii="Arial Rounded MT Bold" w:hAnsi="Arial Rounded MT Bold"/>
         </w:rPr>
-        <w:t>-Existirán no más de</w:t>
-      </w:r>
-      <w:r>
-        <w:rPr>
-          <w:rFonts w:ascii="Arial Rounded MT Bold" w:hAnsi="Arial Rounded MT Bold"/>
-        </w:rPr>
-        <w:t xml:space="preserve"> dos niveles, los cuales </w:t>
-      </w:r>
-      <w:r>
-        <w:rPr>
-          <w:rFonts w:ascii="Arial Rounded MT Bold" w:hAnsi="Arial Rounded MT Bold"/>
-        </w:rPr>
-        <w:t>serán</w:t>
-      </w:r>
-      <w:r>
-        <w:rPr>
-          <w:rFonts w:ascii="Arial Rounded MT Bold" w:hAnsi="Arial Rounded MT Bold"/>
-        </w:rPr>
-        <w:t xml:space="preserve"> distintos escenarios en distintos países</w:t>
-      </w:r>
-      <w:r>
-        <w:rPr>
-          <w:rFonts w:ascii="Arial Rounded MT Bold" w:hAnsi="Arial Rounded MT Bold"/>
-        </w:rPr>
-        <w:t xml:space="preserve"> de acuerdo  a la historia del juego.</w:t>
-      </w:r>
-    </w:p>
-    <w:p>
-      <w:pPr>
-        <w:rPr>
-          <w:rFonts w:ascii="Arial Rounded MT Bold" w:hAnsi="Arial Rounded MT Bold"/>
-        </w:rPr>
-      </w:pPr>
-      <w:r>
-        <w:rPr>
-          <w:rFonts w:ascii="Arial Rounded MT Bold" w:hAnsi="Arial Rounded MT Bold"/>
-        </w:rPr>
-        <w:t>-Participaran personajes secundarios el cual serán los</w:t>
-      </w:r>
-      <w:r>
-        <w:rPr>
-          <w:rFonts w:ascii="Arial Rounded MT Bold" w:hAnsi="Arial Rounded MT Bold"/>
-        </w:rPr>
-        <w:t xml:space="preserve"> </w:t>
-      </w:r>
-      <w:r>
-        <w:rPr>
-          <w:rFonts w:ascii="Arial Rounded MT Bold" w:hAnsi="Arial Rounded MT Bold"/>
-        </w:rPr>
-        <w:t>“</w:t>
-      </w:r>
-      <w:r>
-        <w:rPr>
-          <w:rFonts w:ascii="Arial Rounded MT Bold" w:hAnsi="Arial Rounded MT Bold"/>
-        </w:rPr>
-        <w:t>enemigos</w:t>
-      </w:r>
-      <w:r>
-        <w:rPr>
-          <w:rFonts w:ascii="Arial Rounded MT Bold" w:hAnsi="Arial Rounded MT Bold"/>
-        </w:rPr>
-        <w:t>” básicos, la cual tendrán</w:t>
-      </w:r>
-      <w:r>
-        <w:rPr>
-          <w:rFonts w:ascii="Arial Rounded MT Bold" w:hAnsi="Arial Rounded MT Bold"/>
-        </w:rPr>
-        <w:t xml:space="preserve"> el mismo aspecto,</w:t>
-      </w:r>
-      <w:r>
-        <w:rPr>
-          <w:rFonts w:ascii="Arial Rounded MT Bold" w:hAnsi="Arial Rounded MT Bold"/>
-        </w:rPr>
-        <w:t xml:space="preserve"> donde</w:t>
-      </w:r>
-      <w:r>
-        <w:rPr>
-          <w:rFonts w:ascii="Arial Rounded MT Bold" w:hAnsi="Arial Rounded MT Bold"/>
-        </w:rPr>
-        <w:t xml:space="preserve"> sin embargo este</w:t>
-      </w:r>
-      <w:r>
-        <w:rPr>
-          <w:rFonts w:ascii="Arial Rounded MT Bold" w:hAnsi="Arial Rounded MT Bold"/>
-        </w:rPr>
-        <w:t xml:space="preserve"> cambiara</w:t>
-      </w:r>
-      <w:r>
-        <w:rPr>
-          <w:rFonts w:ascii="Arial Rounded MT Bold" w:hAnsi="Arial Rounded MT Bold"/>
-        </w:rPr>
-        <w:t xml:space="preserve"> de un nivel al otro</w:t>
-      </w:r>
-      <w:r>
-        <w:rPr>
-          <w:rFonts w:ascii="Arial Rounded MT Bold" w:hAnsi="Arial Rounded MT Bold"/>
-        </w:rPr>
-        <w:t>. Estos personajes también dispararan, cambiando la dificultad en el segundo nivel, los disparos impactaran contra el personaje principal.</w:t>
-      </w:r>
-    </w:p>
-    <w:p>
-      <w:pPr>
-        <w:rPr>
-          <w:rFonts w:ascii="Arial Rounded MT Bold" w:hAnsi="Arial Rounded MT Bold"/>
-        </w:rPr>
-      </w:pPr>
-      <w:r>
-        <w:rPr>
-          <w:rFonts w:ascii="Arial Rounded MT Bold" w:hAnsi="Arial Rounded MT Bold"/>
-        </w:rPr>
-        <w:t>-</w:t>
-      </w:r>
-      <w:r>
-        <w:rPr>
-          <w:rFonts w:ascii="Arial Rounded MT Bold" w:hAnsi="Arial Rounded MT Bold"/>
-        </w:rPr>
-        <w:t>En el final</w:t>
-      </w:r>
-      <w:r>
-        <w:rPr>
-          <w:rFonts w:ascii="Arial Rounded MT Bold" w:hAnsi="Arial Rounded MT Bold"/>
-        </w:rPr>
-        <w:t xml:space="preserve"> del nivel 2 existirá</w:t>
-      </w:r>
-      <w:r>
-        <w:rPr>
-          <w:rFonts w:ascii="Arial Rounded MT Bold" w:hAnsi="Arial Rounded MT Bold"/>
-        </w:rPr>
-        <w:t xml:space="preserve"> un enemigo que es más poderoso que los enemigos normales</w:t>
-      </w:r>
-      <w:r>
-        <w:rPr>
-          <w:rFonts w:ascii="Arial Rounded MT Bold" w:hAnsi="Arial Rounded MT Bold"/>
-        </w:rPr>
-        <w:t>, siendo este el último enfrentamiento para finalizar el juego.</w:t>
-      </w:r>
-    </w:p>
-    <w:p>
-      <w:pPr>
-        <w:rPr>
-          <w:rFonts w:ascii="Arial Rounded MT Bold" w:hAnsi="Arial Rounded MT Bold"/>
-        </w:rPr>
-      </w:pPr>
-    </w:p>
-    <w:p>
-      <w:pPr>
-        <w:rPr>
-          <w:rFonts w:ascii="Arial Rounded MT Bold" w:hAnsi="Arial Rounded MT Bold"/>
-          <w:b/>
-          <w:i/>
-          <w:u w:val="single"/>
-        </w:rPr>
-      </w:pPr>
-    </w:p>
-    <w:p>
-      <w:pPr>
-        <w:rPr>
-          <w:rFonts w:ascii="Arial Rounded MT Bold" w:hAnsi="Arial Rounded MT Bold"/>
-          <w:b/>
-          <w:i/>
-          <w:u w:val="single"/>
-        </w:rPr>
-      </w:pPr>
-    </w:p>
-    <w:p>
-      <w:pPr>
-        <w:rPr>
-          <w:rFonts w:ascii="Arial Rounded MT Bold" w:hAnsi="Arial Rounded MT Bold"/>
-          <w:b/>
-          <w:i/>
-          <w:u w:val="single"/>
-        </w:rPr>
-      </w:pPr>
-    </w:p>
-    <w:p>
-      <w:pPr>
-        <w:rPr>
-          <w:rFonts w:ascii="Arial Rounded MT Bold" w:hAnsi="Arial Rounded MT Bold"/>
-          <w:b/>
-          <w:i/>
-          <w:u w:val="single"/>
-        </w:rPr>
-      </w:pPr>
-      <w:r>
-        <w:rPr>
-          <w:rFonts w:ascii="Arial Rounded MT Bold" w:hAnsi="Arial Rounded MT Bold"/>
-          <w:b/>
-          <w:i/>
-          <w:u w:val="single"/>
-        </w:rPr>
-        <w:lastRenderedPageBreak/>
+        <w:t>-Existirán no más de dos niveles, los cuales serán distintos escenarios en distintos países de acuerdo  a la historia del juego.</w:t>
+      </w:r>
+    </w:p>
+    <w:p>
+      <w:pPr>
+        <w:rPr>
+          <w:rFonts w:ascii="Arial Rounded MT Bold" w:hAnsi="Arial Rounded MT Bold"/>
+        </w:rPr>
+      </w:pPr>
+      <w:r>
+        <w:rPr>
+          <w:rFonts w:ascii="Arial Rounded MT Bold" w:hAnsi="Arial Rounded MT Bold"/>
+        </w:rPr>
+        <w:t>-Participaran personajes secundarios el cual serán los “enemigos” básicos, la cual tendrán el mismo aspecto, donde sin embargo este cambiara de un nivel al otro. Estos personajes también dispararan, cambiando la dificultad en el segundo nivel, los disparos impactaran contra el personaje principal.</w:t>
+      </w:r>
+    </w:p>
+    <w:p>
+      <w:pPr>
+        <w:rPr>
+          <w:rFonts w:ascii="Arial Rounded MT Bold" w:hAnsi="Arial Rounded MT Bold"/>
+        </w:rPr>
+      </w:pPr>
+      <w:r>
+        <w:rPr>
+          <w:rFonts w:ascii="Arial Rounded MT Bold" w:hAnsi="Arial Rounded MT Bold"/>
+        </w:rPr>
+        <w:t>-En el final del nivel 2 existirá un enemigo que es más poderoso que los enemigos normales, siendo este el último enfrentamiento para finalizar el juego.</w:t>
+      </w:r>
+    </w:p>
+    <w:p>
+      <w:pPr>
+        <w:rPr>
+          <w:rFonts w:ascii="Arial Rounded MT Bold" w:hAnsi="Arial Rounded MT Bold"/>
+        </w:rPr>
+      </w:pPr>
+    </w:p>
+    <w:p>
+      <w:pPr>
+        <w:rPr>
+          <w:rFonts w:ascii="Arial Rounded MT Bold" w:hAnsi="Arial Rounded MT Bold"/>
+          <w:b/>
+          <w:i/>
+          <w:u w:val="single"/>
+        </w:rPr>
+      </w:pPr>
+    </w:p>
+    <w:p>
+      <w:pPr>
+        <w:rPr>
+          <w:rFonts w:ascii="Arial Rounded MT Bold" w:hAnsi="Arial Rounded MT Bold"/>
+          <w:b/>
+          <w:i/>
+          <w:u w:val="single"/>
+        </w:rPr>
+      </w:pPr>
+    </w:p>
+    <w:p>
+      <w:pPr>
+        <w:rPr>
+          <w:rFonts w:ascii="Arial Rounded MT Bold" w:hAnsi="Arial Rounded MT Bold"/>
+          <w:b/>
+          <w:i/>
+          <w:u w:val="single"/>
+        </w:rPr>
+      </w:pPr>
+    </w:p>
+    <w:p>
+      <w:pPr>
+        <w:rPr>
+          <w:rFonts w:ascii="Arial Rounded MT Bold" w:hAnsi="Arial Rounded MT Bold"/>
+          <w:b/>
+          <w:i/>
+          <w:u w:val="single"/>
+        </w:rPr>
+      </w:pPr>
+      <w:r>
+        <w:rPr>
+          <w:rFonts w:ascii="Arial Rounded MT Bold" w:hAnsi="Arial Rounded MT Bold"/>
+          <w:b/>
+          <w:i/>
+          <w:u w:val="single"/>
+        </w:rPr>
         <w:t>Minuta 3:</w:t>
       </w:r>
     </w:p>
@@ -482,25 +324,7 @@
         <w:rPr>
           <w:rFonts w:ascii="Arial Rounded MT Bold" w:hAnsi="Arial Rounded MT Bold"/>
         </w:rPr>
-        <w:t xml:space="preserve">-Se habló sobre el origen de la historia del personaje  y los lugares en donde </w:t>
-      </w:r>
-      <w:r>
-        <w:rPr>
-          <w:rFonts w:ascii="Arial Rounded MT Bold" w:hAnsi="Arial Rounded MT Bold"/>
-        </w:rPr>
-        <w:t>serían</w:t>
-      </w:r>
-      <w:r>
-        <w:rPr>
-          <w:rFonts w:ascii="Arial Rounded MT Bold" w:hAnsi="Arial Rounded MT Bold"/>
-        </w:rPr>
-        <w:t xml:space="preserve"> establecidos los niveles.</w:t>
-      </w:r>
-      <w:r>
-        <w:rPr>
-          <w:rFonts w:ascii="Arial Rounded MT Bold" w:hAnsi="Arial Rounded MT Bold"/>
-        </w:rPr>
-        <w:t xml:space="preserve"> </w:t>
+        <w:t xml:space="preserve">-Se habló sobre el origen de la historia del personaje  y los lugares en donde serían establecidos los niveles. </w:t>
       </w:r>
     </w:p>
     <w:p>
@@ -753,7 +577,19 @@
         <w:rPr>
           <w:rFonts w:ascii="Arial Rounded MT Bold" w:hAnsi="Arial Rounded MT Bold"/>
         </w:rPr>
-        <w:t>-Se estableció que el primer proyecto sería desechado, se empezó a trabajar en el proyecto en paralelo, el mismo será un space in vaders,  en donde también tendrá dos niveles en el que aumentara la dificultad y cambiaran sus sprites, los mismos se manejan con las flechas y se disparara con la barra espaciadora. En el mismo, se creara el manual y una historia totalmente nueva.</w:t>
+        <w:t>-Se estableció que el primer proyecto sería desechado, se empezó a trabajar en el proyecto en para</w:t>
+      </w:r>
+      <w:r>
+        <w:rPr>
+          <w:rFonts w:ascii="Arial Rounded MT Bold" w:hAnsi="Arial Rounded MT Bold"/>
+        </w:rPr>
+        <w:t>lelo, el mismo será un space in</w:t>
+      </w:r>
+      <w:r>
+        <w:rPr>
+          <w:rFonts w:ascii="Arial Rounded MT Bold" w:hAnsi="Arial Rounded MT Bold"/>
+        </w:rPr>
+        <w:t>vaders,  en donde también tendrá dos niveles en el que aumentara la dificultad y cambiaran sus sprites, los mismos se manejan con las flechas y se disparara con la barra espaciadora. En el mismo, se creara el manual y una historia totalmente nueva.</w:t>
       </w:r>
     </w:p>
     <w:p>
@@ -804,7 +640,6 @@
           <w:i/>
           <w:u w:val="single"/>
         </w:rPr>
-        <w:lastRenderedPageBreak/>
         <w:t>Minuta 7</w:t>
       </w:r>
       <w:r>
@@ -836,13 +671,7 @@
         <w:rPr>
           <w:rFonts w:ascii="Arial Rounded MT Bold" w:hAnsi="Arial Rounded MT Bold"/>
         </w:rPr>
-        <w:t xml:space="preserve"> 7</w:t>
-      </w:r>
-      <w:r>
-        <w:rPr>
-          <w:rFonts w:ascii="Arial Rounded MT Bold" w:hAnsi="Arial Rounded MT Bold"/>
-        </w:rPr>
-        <w:t>/10</w:t>
+        <w:t xml:space="preserve"> 7/10</w:t>
       </w:r>
       <w:r>
         <w:rPr>
@@ -877,49 +706,45 @@
 </file>
 
 <file path=word/styles.xml><?xml version="1.0" encoding="utf-8"?>
-<w:styles xmlns:mc="http://schemas.openxmlformats.org/markup-compatibility/2006" xmlns:r="http://schemas.openxmlformats.org/officeDocument/2006/relationships" xmlns:w="http://schemas.openxmlformats.org/wordprocessingml/2006/main" xmlns:w14="http://schemas.microsoft.com/office/word/2010/wordml" mc:Ignorable="w14">
+<w:styles xmlns:r="http://schemas.openxmlformats.org/officeDocument/2006/relationships" xmlns:w="http://schemas.openxmlformats.org/wordprocessingml/2006/main">
   <w:docDefaults>
     <w:rPrDefault>
       <w:rPr>
-        <w:rFonts w:asciiTheme="minorHAnsi" w:eastAsiaTheme="minorHAnsi" w:hAnsiTheme="minorHAnsi" w:cstheme="minorBidi"/>
+        <w:rFonts w:ascii="Calibri" w:eastAsia="Calibri" w:hAnsi="Calibri" w:cs="Times New Roman"/>
         <w:sz w:val="22"/>
         <w:szCs w:val="22"/>
-        <w:lang w:val="es-ES" w:eastAsia="en-US" w:bidi="ar-SA"/>
+        <w:lang w:val="es-AR" w:eastAsia="es-AR" w:bidi="ar-SA"/>
       </w:rPr>
     </w:rPrDefault>
-    <w:pPrDefault>
-      <w:pPr>
-        <w:spacing w:after="200" w:line="276" w:lineRule="auto"/>
-      </w:pPr>
-    </w:pPrDefault>
+    <w:pPrDefault/>
   </w:docDefaults>
   <w:latentStyles w:defLockedState="0" w:defUIPriority="99" w:defSemiHidden="1" w:defUnhideWhenUsed="1" w:defQFormat="0" w:count="267">
-    <w:lsdException w:name="Normal" w:semiHidden="0" w:uiPriority="0" w:unhideWhenUsed="0" w:qFormat="1"/>
-    <w:lsdException w:name="heading 1" w:semiHidden="0" w:uiPriority="9" w:unhideWhenUsed="0" w:qFormat="1"/>
-    <w:lsdException w:name="heading 2" w:uiPriority="9" w:qFormat="1"/>
-    <w:lsdException w:name="heading 3" w:uiPriority="9" w:qFormat="1"/>
-    <w:lsdException w:name="heading 4" w:uiPriority="9" w:qFormat="1"/>
-    <w:lsdException w:name="heading 5" w:uiPriority="9" w:qFormat="1"/>
-    <w:lsdException w:name="heading 6" w:uiPriority="9" w:qFormat="1"/>
-    <w:lsdException w:name="heading 7" w:uiPriority="9" w:qFormat="1"/>
-    <w:lsdException w:name="heading 8" w:uiPriority="9" w:qFormat="1"/>
-    <w:lsdException w:name="heading 9" w:uiPriority="9" w:qFormat="1"/>
-    <w:lsdException w:name="toc 1" w:uiPriority="39"/>
-    <w:lsdException w:name="toc 2" w:uiPriority="39"/>
-    <w:lsdException w:name="toc 3" w:uiPriority="39"/>
-    <w:lsdException w:name="toc 4" w:uiPriority="39"/>
-    <w:lsdException w:name="toc 5" w:uiPriority="39"/>
-    <w:lsdException w:name="toc 6" w:uiPriority="39"/>
-    <w:lsdException w:name="toc 7" w:uiPriority="39"/>
-    <w:lsdException w:name="toc 8" w:uiPriority="39"/>
-    <w:lsdException w:name="toc 9" w:uiPriority="39"/>
-    <w:lsdException w:name="caption" w:uiPriority="35" w:qFormat="1"/>
-    <w:lsdException w:name="Title" w:semiHidden="0" w:uiPriority="10" w:unhideWhenUsed="0" w:qFormat="1"/>
-    <w:lsdException w:name="Default Paragraph Font" w:uiPriority="1"/>
-    <w:lsdException w:name="Subtitle" w:semiHidden="0" w:uiPriority="11" w:unhideWhenUsed="0" w:qFormat="1"/>
-    <w:lsdException w:name="Strong" w:semiHidden="0" w:uiPriority="22" w:unhideWhenUsed="0" w:qFormat="1"/>
-    <w:lsdException w:name="Emphasis" w:semiHidden="0" w:uiPriority="20" w:unhideWhenUsed="0" w:qFormat="1"/>
-    <w:lsdException w:name="Table Grid" w:semiHidden="0" w:uiPriority="59" w:unhideWhenUsed="0"/>
+    <w:lsdException w:name="Normal" w:locked="1" w:semiHidden="0" w:uiPriority="0" w:unhideWhenUsed="0" w:qFormat="1"/>
+    <w:lsdException w:name="heading 1" w:locked="1" w:semiHidden="0" w:uiPriority="0" w:unhideWhenUsed="0" w:qFormat="1"/>
+    <w:lsdException w:name="heading 2" w:locked="1" w:uiPriority="0" w:qFormat="1"/>
+    <w:lsdException w:name="heading 3" w:locked="1" w:uiPriority="0" w:qFormat="1"/>
+    <w:lsdException w:name="heading 4" w:locked="1" w:uiPriority="0" w:qFormat="1"/>
+    <w:lsdException w:name="heading 5" w:locked="1" w:uiPriority="0" w:qFormat="1"/>
+    <w:lsdException w:name="heading 6" w:locked="1" w:uiPriority="0" w:qFormat="1"/>
+    <w:lsdException w:name="heading 7" w:locked="1" w:uiPriority="0" w:qFormat="1"/>
+    <w:lsdException w:name="heading 8" w:locked="1" w:uiPriority="0" w:qFormat="1"/>
+    <w:lsdException w:name="heading 9" w:locked="1" w:uiPriority="0" w:qFormat="1"/>
+    <w:lsdException w:name="toc 1" w:locked="1" w:semiHidden="0" w:uiPriority="0" w:unhideWhenUsed="0"/>
+    <w:lsdException w:name="toc 2" w:locked="1" w:semiHidden="0" w:uiPriority="0" w:unhideWhenUsed="0"/>
+    <w:lsdException w:name="toc 3" w:locked="1" w:semiHidden="0" w:uiPriority="0" w:unhideWhenUsed="0"/>
+    <w:lsdException w:name="toc 4" w:locked="1" w:semiHidden="0" w:uiPriority="0" w:unhideWhenUsed="0"/>
+    <w:lsdException w:name="toc 5" w:locked="1" w:semiHidden="0" w:uiPriority="0" w:unhideWhenUsed="0"/>
+    <w:lsdException w:name="toc 6" w:locked="1" w:semiHidden="0" w:uiPriority="0" w:unhideWhenUsed="0"/>
+    <w:lsdException w:name="toc 7" w:locked="1" w:semiHidden="0" w:uiPriority="0" w:unhideWhenUsed="0"/>
+    <w:lsdException w:name="toc 8" w:locked="1" w:semiHidden="0" w:uiPriority="0" w:unhideWhenUsed="0"/>
+    <w:lsdException w:name="toc 9" w:locked="1" w:semiHidden="0" w:uiPriority="0" w:unhideWhenUsed="0"/>
+    <w:lsdException w:name="caption" w:locked="1" w:uiPriority="0" w:qFormat="1"/>
+    <w:lsdException w:name="Title" w:locked="1" w:semiHidden="0" w:uiPriority="0" w:unhideWhenUsed="0" w:qFormat="1"/>
+    <w:lsdException w:name="Default Paragraph Font" w:locked="1" w:semiHidden="0" w:uiPriority="0" w:unhideWhenUsed="0"/>
+    <w:lsdException w:name="Subtitle" w:locked="1" w:semiHidden="0" w:uiPriority="0" w:unhideWhenUsed="0" w:qFormat="1"/>
+    <w:lsdException w:name="Strong" w:locked="1" w:semiHidden="0" w:uiPriority="0" w:unhideWhenUsed="0" w:qFormat="1"/>
+    <w:lsdException w:name="Emphasis" w:locked="1" w:semiHidden="0" w:uiPriority="0" w:unhideWhenUsed="0" w:qFormat="1"/>
+    <w:lsdException w:name="Table Grid" w:locked="1" w:semiHidden="0" w:uiPriority="0" w:unhideWhenUsed="0"/>
     <w:lsdException w:name="Placeholder Text" w:unhideWhenUsed="0"/>
     <w:lsdException w:name="No Spacing" w:semiHidden="0" w:uiPriority="1" w:unhideWhenUsed="0" w:qFormat="1"/>
     <w:lsdException w:name="Light Shading" w:semiHidden="0" w:uiPriority="60" w:unhideWhenUsed="0"/>
@@ -1036,18 +861,24 @@
     <w:name w:val="Normal"/>
     <w:qFormat/>
     <w:rsid w:val="00933D86"/>
+    <w:pPr>
+      <w:spacing w:after="200" w:line="276" w:lineRule="auto"/>
+    </w:pPr>
+    <w:rPr>
+      <w:lang w:val="es-ES" w:eastAsia="en-US"/>
+    </w:rPr>
   </w:style>
-  <w:style w:type="character" w:default="1" w:styleId="Fuentedeprrafopredeter">
+  <w:style w:type="character" w:default="1" w:styleId="DefaultParagraphFont">
     <w:name w:val="Default Paragraph Font"/>
-    <w:uiPriority w:val="1"/>
+    <w:uiPriority w:val="99"/>
     <w:semiHidden/>
-    <w:unhideWhenUsed/>
   </w:style>
-  <w:style w:type="table" w:default="1" w:styleId="Tablanormal">
+  <w:style w:type="table" w:default="1" w:styleId="TableNormal">
     <w:name w:val="Normal Table"/>
     <w:uiPriority w:val="99"/>
     <w:semiHidden/>
     <w:unhideWhenUsed/>
+    <w:qFormat/>
     <w:tblPr>
       <w:tblInd w:w="0" w:type="dxa"/>
       <w:tblCellMar>
@@ -1058,197 +889,7 @@
       </w:tblCellMar>
     </w:tblPr>
   </w:style>
-  <w:style w:type="numbering" w:default="1" w:styleId="Sinlista">
-    <w:name w:val="No List"/>
-    <w:uiPriority w:val="99"/>
-    <w:semiHidden/>
-    <w:unhideWhenUsed/>
-  </w:style>
-</w:styles>
-</file>
-
-<file path=word/stylesWithEffects.xml><?xml version="1.0" encoding="utf-8"?>
-<w:styles xmlns:wpc="http://schemas.microsoft.com/office/word/2010/wordprocessingCanvas" xmlns:mc="http://schemas.openxmlformats.org/markup-compatibility/2006" xmlns:o="urn:schemas-microsoft-com:office:office" xmlns:r="http://schemas.openxmlformats.org/officeDocument/2006/relationships" xmlns:m="http://schemas.openxmlformats.org/officeDocument/2006/math" xmlns:v="urn:schemas-microsoft-com:vml" xmlns:wp14="http://schemas.microsoft.com/office/word/2010/wordprocessingDrawing" xmlns:wp="http://schemas.openxmlformats.org/drawingml/2006/wordprocessingDrawing" xmlns:w10="urn:schemas-microsoft-com:office:word" xmlns:w="http://schemas.openxmlformats.org/wordprocessingml/2006/main" xmlns:w14="http://schemas.microsoft.com/office/word/2010/wordml" xmlns:wpg="http://schemas.microsoft.com/office/word/2010/wordprocessingGroup" xmlns:wpi="http://schemas.microsoft.com/office/word/2010/wordprocessingInk" xmlns:wne="http://schemas.microsoft.com/office/word/2006/wordml" xmlns:wps="http://schemas.microsoft.com/office/word/2010/wordprocessingShape" mc:Ignorable="w14 wp14">
-  <w:docDefaults>
-    <w:rPrDefault>
-      <w:rPr>
-        <w:rFonts w:asciiTheme="minorHAnsi" w:eastAsiaTheme="minorEastAsia" w:hAnsiTheme="minorHAnsi" w:cstheme="minorBidi"/>
-        <w:sz w:val="22"/>
-        <w:szCs w:val="22"/>
-        <w:lang w:val="es-AR" w:eastAsia="es-AR" w:bidi="ar-SA"/>
-      </w:rPr>
-    </w:rPrDefault>
-    <w:pPrDefault>
-      <w:pPr>
-        <w:spacing w:after="200" w:line="276" w:lineRule="auto"/>
-      </w:pPr>
-    </w:pPrDefault>
-  </w:docDefaults>
-  <w:latentStyles w:defLockedState="0" w:defUIPriority="99" w:defSemiHidden="1" w:defUnhideWhenUsed="1" w:defQFormat="0" w:count="267">
-    <w:lsdException w:name="Normal" w:semiHidden="0" w:uiPriority="0" w:unhideWhenUsed="0" w:qFormat="1"/>
-    <w:lsdException w:name="heading 1" w:semiHidden="0" w:uiPriority="9" w:unhideWhenUsed="0" w:qFormat="1"/>
-    <w:lsdException w:name="heading 2" w:uiPriority="9" w:qFormat="1"/>
-    <w:lsdException w:name="heading 3" w:uiPriority="9" w:qFormat="1"/>
-    <w:lsdException w:name="heading 4" w:uiPriority="9" w:qFormat="1"/>
-    <w:lsdException w:name="heading 5" w:uiPriority="9" w:qFormat="1"/>
-    <w:lsdException w:name="heading 6" w:uiPriority="9" w:qFormat="1"/>
-    <w:lsdException w:name="heading 7" w:uiPriority="9" w:qFormat="1"/>
-    <w:lsdException w:name="heading 8" w:uiPriority="9" w:qFormat="1"/>
-    <w:lsdException w:name="heading 9" w:uiPriority="9" w:qFormat="1"/>
-    <w:lsdException w:name="toc 1" w:uiPriority="39"/>
-    <w:lsdException w:name="toc 2" w:uiPriority="39"/>
-    <w:lsdException w:name="toc 3" w:uiPriority="39"/>
-    <w:lsdException w:name="toc 4" w:uiPriority="39"/>
-    <w:lsdException w:name="toc 5" w:uiPriority="39"/>
-    <w:lsdException w:name="toc 6" w:uiPriority="39"/>
-    <w:lsdException w:name="toc 7" w:uiPriority="39"/>
-    <w:lsdException w:name="toc 8" w:uiPriority="39"/>
-    <w:lsdException w:name="toc 9" w:uiPriority="39"/>
-    <w:lsdException w:name="caption" w:uiPriority="35" w:qFormat="1"/>
-    <w:lsdException w:name="Title" w:semiHidden="0" w:uiPriority="10" w:unhideWhenUsed="0" w:qFormat="1"/>
-    <w:lsdException w:name="Default Paragraph Font" w:uiPriority="1"/>
-    <w:lsdException w:name="Subtitle" w:semiHidden="0" w:uiPriority="11" w:unhideWhenUsed="0" w:qFormat="1"/>
-    <w:lsdException w:name="Strong" w:semiHidden="0" w:uiPriority="22" w:unhideWhenUsed="0" w:qFormat="1"/>
-    <w:lsdException w:name="Emphasis" w:semiHidden="0" w:uiPriority="20" w:unhideWhenUsed="0" w:qFormat="1"/>
-    <w:lsdException w:name="Table Grid" w:semiHidden="0" w:uiPriority="59" w:unhideWhenUsed="0"/>
-    <w:lsdException w:name="Placeholder Text" w:unhideWhenUsed="0"/>
-    <w:lsdException w:name="No Spacing" w:semiHidden="0" w:uiPriority="1" w:unhideWhenUsed="0" w:qFormat="1"/>
-    <w:lsdException w:name="Light Shading" w:semiHidden="0" w:uiPriority="60" w:unhideWhenUsed="0"/>
-    <w:lsdException w:name="Light List" w:semiHidden="0" w:uiPriority="61" w:unhideWhenUsed="0"/>
-    <w:lsdException w:name="Light Grid" w:semiHidden="0" w:uiPriority="62" w:unhideWhenUsed="0"/>
-    <w:lsdException w:name="Medium Shading 1" w:semiHidden="0" w:uiPriority="63" w:unhideWhenUsed="0"/>
-    <w:lsdException w:name="Medium Shading 2" w:semiHidden="0" w:uiPriority="64" w:unhideWhenUsed="0"/>
-    <w:lsdException w:name="Medium List 1" w:semiHidden="0" w:uiPriority="65" w:unhideWhenUsed="0"/>
-    <w:lsdException w:name="Medium List 2" w:semiHidden="0" w:uiPriority="66" w:unhideWhenUsed="0"/>
-    <w:lsdException w:name="Medium Grid 1" w:semiHidden="0" w:uiPriority="67" w:unhideWhenUsed="0"/>
-    <w:lsdException w:name="Medium Grid 2" w:semiHidden="0" w:uiPriority="68" w:unhideWhenUsed="0"/>
-    <w:lsdException w:name="Medium Grid 3" w:semiHidden="0" w:uiPriority="69" w:unhideWhenUsed="0"/>
-    <w:lsdException w:name="Dark List" w:semiHidden="0" w:uiPriority="70" w:unhideWhenUsed="0"/>
-    <w:lsdException w:name="Colorful Shading" w:semiHidden="0" w:uiPriority="71" w:unhideWhenUsed="0"/>
-    <w:lsdException w:name="Colorful List" w:semiHidden="0" w:uiPriority="72" w:unhideWhenUsed="0"/>
-    <w:lsdException w:name="Colorful Grid" w:semiHidden="0" w:uiPriority="73" w:unhideWhenUsed="0"/>
-    <w:lsdException w:name="Light Shading Accent 1" w:semiHidden="0" w:uiPriority="60" w:unhideWhenUsed="0"/>
-    <w:lsdException w:name="Light List Accent 1" w:semiHidden="0" w:uiPriority="61" w:unhideWhenUsed="0"/>
-    <w:lsdException w:name="Light Grid Accent 1" w:semiHidden="0" w:uiPriority="62" w:unhideWhenUsed="0"/>
-    <w:lsdException w:name="Medium Shading 1 Accent 1" w:semiHidden="0" w:uiPriority="63" w:unhideWhenUsed="0"/>
-    <w:lsdException w:name="Medium Shading 2 Accent 1" w:semiHidden="0" w:uiPriority="64" w:unhideWhenUsed="0"/>
-    <w:lsdException w:name="Medium List 1 Accent 1" w:semiHidden="0" w:uiPriority="65" w:unhideWhenUsed="0"/>
-    <w:lsdException w:name="Revision" w:unhideWhenUsed="0"/>
-    <w:lsdException w:name="List Paragraph" w:semiHidden="0" w:uiPriority="34" w:unhideWhenUsed="0" w:qFormat="1"/>
-    <w:lsdException w:name="Quote" w:semiHidden="0" w:uiPriority="29" w:unhideWhenUsed="0" w:qFormat="1"/>
-    <w:lsdException w:name="Intense Quote" w:semiHidden="0" w:uiPriority="30" w:unhideWhenUsed="0" w:qFormat="1"/>
-    <w:lsdException w:name="Medium List 2 Accent 1" w:semiHidden="0" w:uiPriority="66" w:unhideWhenUsed="0"/>
-    <w:lsdException w:name="Medium Grid 1 Accent 1" w:semiHidden="0" w:uiPriority="67" w:unhideWhenUsed="0"/>
-    <w:lsdException w:name="Medium Grid 2 Accent 1" w:semiHidden="0" w:uiPriority="68" w:unhideWhenUsed="0"/>
-    <w:lsdException w:name="Medium Grid 3 Accent 1" w:semiHidden="0" w:uiPriority="69" w:unhideWhenUsed="0"/>
-    <w:lsdException w:name="Dark List Accent 1" w:semiHidden="0" w:uiPriority="70" w:unhideWhenUsed="0"/>
-    <w:lsdException w:name="Colorful Shading Accent 1" w:semiHidden="0" w:uiPriority="71" w:unhideWhenUsed="0"/>
-    <w:lsdException w:name="Colorful List Accent 1" w:semiHidden="0" w:uiPriority="72" w:unhideWhenUsed="0"/>
-    <w:lsdException w:name="Colorful Grid Accent 1" w:semiHidden="0" w:uiPriority="73" w:unhideWhenUsed="0"/>
-    <w:lsdException w:name="Light Shading Accent 2" w:semiHidden="0" w:uiPriority="60" w:unhideWhenUsed="0"/>
-    <w:lsdException w:name="Light List Accent 2" w:semiHidden="0" w:uiPriority="61" w:unhideWhenUsed="0"/>
-    <w:lsdException w:name="Light Grid Accent 2" w:semiHidden="0" w:uiPriority="62" w:unhideWhenUsed="0"/>
-    <w:lsdException w:name="Medium Shading 1 Accent 2" w:semiHidden="0" w:uiPriority="63" w:unhideWhenUsed="0"/>
-    <w:lsdException w:name="Medium Shading 2 Accent 2" w:semiHidden="0" w:uiPriority="64" w:unhideWhenUsed="0"/>
-    <w:lsdException w:name="Medium List 1 Accent 2" w:semiHidden="0" w:uiPriority="65" w:unhideWhenUsed="0"/>
-    <w:lsdException w:name="Medium List 2 Accent 2" w:semiHidden="0" w:uiPriority="66" w:unhideWhenUsed="0"/>
-    <w:lsdException w:name="Medium Grid 1 Accent 2" w:semiHidden="0" w:uiPriority="67" w:unhideWhenUsed="0"/>
-    <w:lsdException w:name="Medium Grid 2 Accent 2" w:semiHidden="0" w:uiPriority="68" w:unhideWhenUsed="0"/>
-    <w:lsdException w:name="Medium Grid 3 Accent 2" w:semiHidden="0" w:uiPriority="69" w:unhideWhenUsed="0"/>
-    <w:lsdException w:name="Dark List Accent 2" w:semiHidden="0" w:uiPriority="70" w:unhideWhenUsed="0"/>
-    <w:lsdException w:name="Colorful Shading Accent 2" w:semiHidden="0" w:uiPriority="71" w:unhideWhenUsed="0"/>
-    <w:lsdException w:name="Colorful List Accent 2" w:semiHidden="0" w:uiPriority="72" w:unhideWhenUsed="0"/>
-    <w:lsdException w:name="Colorful Grid Accent 2" w:semiHidden="0" w:uiPriority="73" w:unhideWhenUsed="0"/>
-    <w:lsdException w:name="Light Shading Accent 3" w:semiHidden="0" w:uiPriority="60" w:unhideWhenUsed="0"/>
-    <w:lsdException w:name="Light List Accent 3" w:semiHidden="0" w:uiPriority="61" w:unhideWhenUsed="0"/>
-    <w:lsdException w:name="Light Grid Accent 3" w:semiHidden="0" w:uiPriority="62" w:unhideWhenUsed="0"/>
-    <w:lsdException w:name="Medium Shading 1 Accent 3" w:semiHidden="0" w:uiPriority="63" w:unhideWhenUsed="0"/>
-    <w:lsdException w:name="Medium Shading 2 Accent 3" w:semiHidden="0" w:uiPriority="64" w:unhideWhenUsed="0"/>
-    <w:lsdException w:name="Medium List 1 Accent 3" w:semiHidden="0" w:uiPriority="65" w:unhideWhenUsed="0"/>
-    <w:lsdException w:name="Medium List 2 Accent 3" w:semiHidden="0" w:uiPriority="66" w:unhideWhenUsed="0"/>
-    <w:lsdException w:name="Medium Grid 1 Accent 3" w:semiHidden="0" w:uiPriority="67" w:unhideWhenUsed="0"/>
-    <w:lsdException w:name="Medium Grid 2 Accent 3" w:semiHidden="0" w:uiPriority="68" w:unhideWhenUsed="0"/>
-    <w:lsdException w:name="Medium Grid 3 Accent 3" w:semiHidden="0" w:uiPriority="69" w:unhideWhenUsed="0"/>
-    <w:lsdException w:name="Dark List Accent 3" w:semiHidden="0" w:uiPriority="70" w:unhideWhenUsed="0"/>
-    <w:lsdException w:name="Colorful Shading Accent 3" w:semiHidden="0" w:uiPriority="71" w:unhideWhenUsed="0"/>
-    <w:lsdException w:name="Colorful List Accent 3" w:semiHidden="0" w:uiPriority="72" w:unhideWhenUsed="0"/>
-    <w:lsdException w:name="Colorful Grid Accent 3" w:semiHidden="0" w:uiPriority="73" w:unhideWhenUsed="0"/>
-    <w:lsdException w:name="Light Shading Accent 4" w:semiHidden="0" w:uiPriority="60" w:unhideWhenUsed="0"/>
-    <w:lsdException w:name="Light List Accent 4" w:semiHidden="0" w:uiPriority="61" w:unhideWhenUsed="0"/>
-    <w:lsdException w:name="Light Grid Accent 4" w:semiHidden="0" w:uiPriority="62" w:unhideWhenUsed="0"/>
-    <w:lsdException w:name="Medium Shading 1 Accent 4" w:semiHidden="0" w:uiPriority="63" w:unhideWhenUsed="0"/>
-    <w:lsdException w:name="Medium Shading 2 Accent 4" w:semiHidden="0" w:uiPriority="64" w:unhideWhenUsed="0"/>
-    <w:lsdException w:name="Medium List 1 Accent 4" w:semiHidden="0" w:uiPriority="65" w:unhideWhenUsed="0"/>
-    <w:lsdException w:name="Medium List 2 Accent 4" w:semiHidden="0" w:uiPriority="66" w:unhideWhenUsed="0"/>
-    <w:lsdException w:name="Medium Grid 1 Accent 4" w:semiHidden="0" w:uiPriority="67" w:unhideWhenUsed="0"/>
-    <w:lsdException w:name="Medium Grid 2 Accent 4" w:semiHidden="0" w:uiPriority="68" w:unhideWhenUsed="0"/>
-    <w:lsdException w:name="Medium Grid 3 Accent 4" w:semiHidden="0" w:uiPriority="69" w:unhideWhenUsed="0"/>
-    <w:lsdException w:name="Dark List Accent 4" w:semiHidden="0" w:uiPriority="70" w:unhideWhenUsed="0"/>
-    <w:lsdException w:name="Colorful Shading Accent 4" w:semiHidden="0" w:uiPriority="71" w:unhideWhenUsed="0"/>
-    <w:lsdException w:name="Colorful List Accent 4" w:semiHidden="0" w:uiPriority="72" w:unhideWhenUsed="0"/>
-    <w:lsdException w:name="Colorful Grid Accent 4" w:semiHidden="0" w:uiPriority="73" w:unhideWhenUsed="0"/>
-    <w:lsdException w:name="Light Shading Accent 5" w:semiHidden="0" w:uiPriority="60" w:unhideWhenUsed="0"/>
-    <w:lsdException w:name="Light List Accent 5" w:semiHidden="0" w:uiPriority="61" w:unhideWhenUsed="0"/>
-    <w:lsdException w:name="Light Grid Accent 5" w:semiHidden="0" w:uiPriority="62" w:unhideWhenUsed="0"/>
-    <w:lsdException w:name="Medium Shading 1 Accent 5" w:semiHidden="0" w:uiPriority="63" w:unhideWhenUsed="0"/>
-    <w:lsdException w:name="Medium Shading 2 Accent 5" w:semiHidden="0" w:uiPriority="64" w:unhideWhenUsed="0"/>
-    <w:lsdException w:name="Medium List 1 Accent 5" w:semiHidden="0" w:uiPriority="65" w:unhideWhenUsed="0"/>
-    <w:lsdException w:name="Medium List 2 Accent 5" w:semiHidden="0" w:uiPriority="66" w:unhideWhenUsed="0"/>
-    <w:lsdException w:name="Medium Grid 1 Accent 5" w:semiHidden="0" w:uiPriority="67" w:unhideWhenUsed="0"/>
-    <w:lsdException w:name="Medium Grid 2 Accent 5" w:semiHidden="0" w:uiPriority="68" w:unhideWhenUsed="0"/>
-    <w:lsdException w:name="Medium Grid 3 Accent 5" w:semiHidden="0" w:uiPriority="69" w:unhideWhenUsed="0"/>
-    <w:lsdException w:name="Dark List Accent 5" w:semiHidden="0" w:uiPriority="70" w:unhideWhenUsed="0"/>
-    <w:lsdException w:name="Colorful Shading Accent 5" w:semiHidden="0" w:uiPriority="71" w:unhideWhenUsed="0"/>
-    <w:lsdException w:name="Colorful List Accent 5" w:semiHidden="0" w:uiPriority="72" w:unhideWhenUsed="0"/>
-    <w:lsdException w:name="Colorful Grid Accent 5" w:semiHidden="0" w:uiPriority="73" w:unhideWhenUsed="0"/>
-    <w:lsdException w:name="Light Shading Accent 6" w:semiHidden="0" w:uiPriority="60" w:unhideWhenUsed="0"/>
-    <w:lsdException w:name="Light List Accent 6" w:semiHidden="0" w:uiPriority="61" w:unhideWhenUsed="0"/>
-    <w:lsdException w:name="Light Grid Accent 6" w:semiHidden="0" w:uiPriority="62" w:unhideWhenUsed="0"/>
-    <w:lsdException w:name="Medium Shading 1 Accent 6" w:semiHidden="0" w:uiPriority="63" w:unhideWhenUsed="0"/>
-    <w:lsdException w:name="Medium Shading 2 Accent 6" w:semiHidden="0" w:uiPriority="64" w:unhideWhenUsed="0"/>
-    <w:lsdException w:name="Medium List 1 Accent 6" w:semiHidden="0" w:uiPriority="65" w:unhideWhenUsed="0"/>
-    <w:lsdException w:name="Medium List 2 Accent 6" w:semiHidden="0" w:uiPriority="66" w:unhideWhenUsed="0"/>
-    <w:lsdException w:name="Medium Grid 1 Accent 6" w:semiHidden="0" w:uiPriority="67" w:unhideWhenUsed="0"/>
-    <w:lsdException w:name="Medium Grid 2 Accent 6" w:semiHidden="0" w:uiPriority="68" w:unhideWhenUsed="0"/>
-    <w:lsdException w:name="Medium Grid 3 Accent 6" w:semiHidden="0" w:uiPriority="69" w:unhideWhenUsed="0"/>
-    <w:lsdException w:name="Dark List Accent 6" w:semiHidden="0" w:uiPriority="70" w:unhideWhenUsed="0"/>
-    <w:lsdException w:name="Colorful Shading Accent 6" w:semiHidden="0" w:uiPriority="71" w:unhideWhenUsed="0"/>
-    <w:lsdException w:name="Colorful List Accent 6" w:semiHidden="0" w:uiPriority="72" w:unhideWhenUsed="0"/>
-    <w:lsdException w:name="Colorful Grid Accent 6" w:semiHidden="0" w:uiPriority="73" w:unhideWhenUsed="0"/>
-    <w:lsdException w:name="Subtle Emphasis" w:semiHidden="0" w:uiPriority="19" w:unhideWhenUsed="0" w:qFormat="1"/>
-    <w:lsdException w:name="Intense Emphasis" w:semiHidden="0" w:uiPriority="21" w:unhideWhenUsed="0" w:qFormat="1"/>
-    <w:lsdException w:name="Subtle Reference" w:semiHidden="0" w:uiPriority="31" w:unhideWhenUsed="0" w:qFormat="1"/>
-    <w:lsdException w:name="Intense Reference" w:semiHidden="0" w:uiPriority="32" w:unhideWhenUsed="0" w:qFormat="1"/>
-    <w:lsdException w:name="Book Title" w:semiHidden="0" w:uiPriority="33" w:unhideWhenUsed="0" w:qFormat="1"/>
-    <w:lsdException w:name="Bibliography" w:uiPriority="37"/>
-    <w:lsdException w:name="TOC Heading" w:uiPriority="39" w:qFormat="1"/>
-  </w:latentStyles>
-  <w:style w:type="paragraph" w:default="1" w:styleId="Normal">
-    <w:name w:val="Normal"/>
-    <w:qFormat/>
-  </w:style>
-  <w:style w:type="character" w:default="1" w:styleId="Fuentedeprrafopredeter">
-    <w:name w:val="Default Paragraph Font"/>
-    <w:uiPriority w:val="1"/>
-    <w:semiHidden/>
-    <w:unhideWhenUsed/>
-  </w:style>
-  <w:style w:type="table" w:default="1" w:styleId="Tablanormal">
-    <w:name w:val="Normal Table"/>
-    <w:uiPriority w:val="99"/>
-    <w:semiHidden/>
-    <w:unhideWhenUsed/>
-    <w:tblPr>
-      <w:tblInd w:w="0" w:type="dxa"/>
-      <w:tblCellMar>
-        <w:top w:w="0" w:type="dxa"/>
-        <w:left w:w="108" w:type="dxa"/>
-        <w:bottom w:w="0" w:type="dxa"/>
-        <w:right w:w="108" w:type="dxa"/>
-      </w:tblCellMar>
-    </w:tblPr>
-  </w:style>
-  <w:style w:type="numbering" w:default="1" w:styleId="Sinlista">
+  <w:style w:type="numbering" w:default="1" w:styleId="NoList">
     <w:name w:val="No List"/>
     <w:uiPriority w:val="99"/>
     <w:semiHidden/>
@@ -1258,7 +899,7 @@
 </file>
 
 <file path=word/theme/theme1.xml><?xml version="1.0" encoding="utf-8"?>
-<a:theme xmlns:a="http://schemas.openxmlformats.org/drawingml/2006/main" name="Tema de Office">
+<a:theme xmlns:a="http://schemas.openxmlformats.org/drawingml/2006/main" name="Office Theme">
   <a:themeElements>
     <a:clrScheme name="Office">
       <a:dk1>

</xml_diff>

<commit_message>
Se volvio al pull anterior y se eliminaron los branch, dejando solo la rama principal
</commit_message>
<xml_diff>
--- a/Doc. Tecnica/RRHH/Reuniones.docx
+++ b/Doc. Tecnica/RRHH/Reuniones.docx
@@ -1,12 +1,12 @@
 
 <file path=word/document.xml><?xml version="1.0" encoding="utf-8"?>
-<w:document xmlns:ve="http://schemas.openxmlformats.org/markup-compatibility/2006" xmlns:o="urn:schemas-microsoft-com:office:office" xmlns:r="http://schemas.openxmlformats.org/officeDocument/2006/relationships" xmlns:m="http://schemas.openxmlformats.org/officeDocument/2006/math" xmlns:v="urn:schemas-microsoft-com:vml" xmlns:wp="http://schemas.openxmlformats.org/drawingml/2006/wordprocessingDrawing" xmlns:w10="urn:schemas-microsoft-com:office:word" xmlns:w="http://schemas.openxmlformats.org/wordprocessingml/2006/main" xmlns:wne="http://schemas.microsoft.com/office/word/2006/wordml">
+<w:document xmlns:wpc="http://schemas.microsoft.com/office/word/2010/wordprocessingCanvas" xmlns:mc="http://schemas.openxmlformats.org/markup-compatibility/2006" xmlns:o="urn:schemas-microsoft-com:office:office" xmlns:r="http://schemas.openxmlformats.org/officeDocument/2006/relationships" xmlns:m="http://schemas.openxmlformats.org/officeDocument/2006/math" xmlns:v="urn:schemas-microsoft-com:vml" xmlns:wp14="http://schemas.microsoft.com/office/word/2010/wordprocessingDrawing" xmlns:wp="http://schemas.openxmlformats.org/drawingml/2006/wordprocessingDrawing" xmlns:w10="urn:schemas-microsoft-com:office:word" xmlns:w="http://schemas.openxmlformats.org/wordprocessingml/2006/main" xmlns:w14="http://schemas.microsoft.com/office/word/2010/wordml" xmlns:wpg="http://schemas.microsoft.com/office/word/2010/wordprocessingGroup" xmlns:wpi="http://schemas.microsoft.com/office/word/2010/wordprocessingInk" xmlns:wne="http://schemas.microsoft.com/office/word/2006/wordml" xmlns:wps="http://schemas.microsoft.com/office/word/2010/wordprocessingShape" mc:Ignorable="w14 wp14">
   <w:body>
     <w:p>
       <w:pPr>
         <w:jc w:val="center"/>
         <w:rPr>
-          <w:rFonts w:ascii="Times New Roman" w:hAnsi="Times New Roman"/>
+          <w:rFonts w:ascii="Times New Roman" w:hAnsi="Times New Roman" w:cs="Times New Roman"/>
           <w:b/>
           <w:i/>
           <w:sz w:val="72"/>
@@ -16,7 +16,7 @@
       </w:pPr>
       <w:r>
         <w:rPr>
-          <w:rFonts w:ascii="Times New Roman" w:hAnsi="Times New Roman"/>
+          <w:rFonts w:ascii="Times New Roman" w:hAnsi="Times New Roman" w:cs="Times New Roman"/>
           <w:b/>
           <w:i/>
           <w:sz w:val="72"/>
@@ -52,7 +52,16 @@
           <w:i/>
           <w:u w:val="single"/>
         </w:rPr>
-        <w:t>Minuta 1:</w:t>
+        <w:t>Minuta 1</w:t>
+      </w:r>
+      <w:r>
+        <w:rPr>
+          <w:rFonts w:ascii="Arial Rounded MT Bold" w:hAnsi="Arial Rounded MT Bold"/>
+          <w:b/>
+          <w:i/>
+          <w:u w:val="single"/>
+        </w:rPr>
+        <w:t>:</w:t>
       </w:r>
     </w:p>
     <w:p>
@@ -81,7 +90,35 @@
           <w:rFonts w:ascii="Arial Rounded MT Bold" w:hAnsi="Arial Rounded MT Bold"/>
         </w:rPr>
         <w:br/>
-        <w:t>-Se estableció la idea de la utilización  de un control de versiones como Github y un administrador de tareas como  Kanbanflow para llevar a cabo las distintas etapas del proyecto.</w:t>
+        <w:t xml:space="preserve">-Se estableció la idea de la utilización  de un control de versiones como </w:t>
+      </w:r>
+      <w:proofErr w:type="spellStart"/>
+      <w:r>
+        <w:rPr>
+          <w:rFonts w:ascii="Arial Rounded MT Bold" w:hAnsi="Arial Rounded MT Bold"/>
+        </w:rPr>
+        <w:t>Github</w:t>
+      </w:r>
+      <w:proofErr w:type="spellEnd"/>
+      <w:r>
+        <w:rPr>
+          <w:rFonts w:ascii="Arial Rounded MT Bold" w:hAnsi="Arial Rounded MT Bold"/>
+        </w:rPr>
+        <w:t xml:space="preserve"> y un administrador de tareas como  </w:t>
+      </w:r>
+      <w:proofErr w:type="spellStart"/>
+      <w:r>
+        <w:rPr>
+          <w:rFonts w:ascii="Arial Rounded MT Bold" w:hAnsi="Arial Rounded MT Bold"/>
+        </w:rPr>
+        <w:t>Kanbanflow</w:t>
+      </w:r>
+      <w:proofErr w:type="spellEnd"/>
+      <w:r>
+        <w:rPr>
+          <w:rFonts w:ascii="Arial Rounded MT Bold" w:hAnsi="Arial Rounded MT Bold"/>
+        </w:rPr>
+        <w:t xml:space="preserve"> para llevar a cabo las distintas etapas del proyecto.</w:t>
       </w:r>
     </w:p>
     <w:p>
@@ -155,7 +192,13 @@
         <w:rPr>
           <w:rFonts w:ascii="Arial Rounded MT Bold" w:hAnsi="Arial Rounded MT Bold"/>
         </w:rPr>
-        <w:t xml:space="preserve"> 5/9/2017</w:t>
+        <w:t xml:space="preserve"> 5</w:t>
+      </w:r>
+      <w:r>
+        <w:rPr>
+          <w:rFonts w:ascii="Arial Rounded MT Bold" w:hAnsi="Arial Rounded MT Bold"/>
+        </w:rPr>
+        <w:t>/9/2017</w:t>
       </w:r>
     </w:p>
     <w:p>
@@ -181,7 +224,13 @@
         <w:rPr>
           <w:rFonts w:ascii="Arial Rounded MT Bold" w:hAnsi="Arial Rounded MT Bold"/>
         </w:rPr>
-        <w:t>-Existirá un personaje principal que podrá moverse de izquierda a derecha, saltar hacia arriba y en forma parabólica, el cual se manejara con las flechas izquierda, derecha y dicho salto con la flecha hacia arriba. El personaje también disparara, usando la tecla espacio.</w:t>
+        <w:t xml:space="preserve">-Existirá un personaje principal que podrá moverse de izquierda a derecha, saltar </w:t>
+      </w:r>
+      <w:r>
+        <w:rPr>
+          <w:rFonts w:ascii="Arial Rounded MT Bold" w:hAnsi="Arial Rounded MT Bold"/>
+        </w:rPr>
+        <w:t>hacia arriba y en forma parabólica, el cual se manejara con las flechas izquierda, derecha y dicho salto con la flecha hacia arriba. El personaje también disparara, usando la tecla espacio.</w:t>
       </w:r>
     </w:p>
     <w:p>
@@ -207,88 +256,197 @@
         <w:rPr>
           <w:rFonts w:ascii="Arial Rounded MT Bold" w:hAnsi="Arial Rounded MT Bold"/>
         </w:rPr>
-        <w:t>-Existirán no más de dos niveles, los cuales serán distintos escenarios en distintos países de acuerdo  a la historia del juego.</w:t>
-      </w:r>
-    </w:p>
-    <w:p>
-      <w:pPr>
-        <w:rPr>
-          <w:rFonts w:ascii="Arial Rounded MT Bold" w:hAnsi="Arial Rounded MT Bold"/>
-        </w:rPr>
-      </w:pPr>
-      <w:r>
-        <w:rPr>
-          <w:rFonts w:ascii="Arial Rounded MT Bold" w:hAnsi="Arial Rounded MT Bold"/>
-        </w:rPr>
-        <w:t>-Participaran personajes secundarios el cual serán los “enemigos” básicos, la cual tendrán el mismo aspecto, donde sin embargo este cambiara de un nivel al otro. Estos personajes también dispararan, cambiando la dificultad en el segundo nivel, los disparos impactaran contra el personaje principal.</w:t>
-      </w:r>
-    </w:p>
-    <w:p>
-      <w:pPr>
-        <w:rPr>
-          <w:rFonts w:ascii="Arial Rounded MT Bold" w:hAnsi="Arial Rounded MT Bold"/>
-        </w:rPr>
-      </w:pPr>
-      <w:r>
-        <w:rPr>
-          <w:rFonts w:ascii="Arial Rounded MT Bold" w:hAnsi="Arial Rounded MT Bold"/>
-        </w:rPr>
-        <w:t>-En el final del nivel 2 existirá un enemigo que es más poderoso que los enemigos normales, siendo este el último enfrentamiento para finalizar el juego.</w:t>
-      </w:r>
-    </w:p>
-    <w:p>
-      <w:pPr>
-        <w:rPr>
-          <w:rFonts w:ascii="Arial Rounded MT Bold" w:hAnsi="Arial Rounded MT Bold"/>
-        </w:rPr>
-      </w:pPr>
-    </w:p>
-    <w:p>
-      <w:pPr>
-        <w:rPr>
-          <w:rFonts w:ascii="Arial Rounded MT Bold" w:hAnsi="Arial Rounded MT Bold"/>
-          <w:b/>
-          <w:i/>
-          <w:u w:val="single"/>
-        </w:rPr>
-      </w:pPr>
-    </w:p>
-    <w:p>
-      <w:pPr>
-        <w:rPr>
-          <w:rFonts w:ascii="Arial Rounded MT Bold" w:hAnsi="Arial Rounded MT Bold"/>
-          <w:b/>
-          <w:i/>
-          <w:u w:val="single"/>
-        </w:rPr>
-      </w:pPr>
-    </w:p>
-    <w:p>
-      <w:pPr>
-        <w:rPr>
-          <w:rFonts w:ascii="Arial Rounded MT Bold" w:hAnsi="Arial Rounded MT Bold"/>
-          <w:b/>
-          <w:i/>
-          <w:u w:val="single"/>
-        </w:rPr>
-      </w:pPr>
-    </w:p>
-    <w:p>
-      <w:pPr>
-        <w:rPr>
-          <w:rFonts w:ascii="Arial Rounded MT Bold" w:hAnsi="Arial Rounded MT Bold"/>
-          <w:b/>
-          <w:i/>
-          <w:u w:val="single"/>
-        </w:rPr>
-      </w:pPr>
-      <w:r>
-        <w:rPr>
-          <w:rFonts w:ascii="Arial Rounded MT Bold" w:hAnsi="Arial Rounded MT Bold"/>
-          <w:b/>
-          <w:i/>
-          <w:u w:val="single"/>
-        </w:rPr>
+        <w:t>-Existirán no más de</w:t>
+      </w:r>
+      <w:r>
+        <w:rPr>
+          <w:rFonts w:ascii="Arial Rounded MT Bold" w:hAnsi="Arial Rounded MT Bold"/>
+        </w:rPr>
+        <w:t xml:space="preserve"> dos niveles, los cuales </w:t>
+      </w:r>
+      <w:r>
+        <w:rPr>
+          <w:rFonts w:ascii="Arial Rounded MT Bold" w:hAnsi="Arial Rounded MT Bold"/>
+        </w:rPr>
+        <w:t>serán</w:t>
+      </w:r>
+      <w:r>
+        <w:rPr>
+          <w:rFonts w:ascii="Arial Rounded MT Bold" w:hAnsi="Arial Rounded MT Bold"/>
+        </w:rPr>
+        <w:t xml:space="preserve"> distintos escenarios en distintos países</w:t>
+      </w:r>
+      <w:r>
+        <w:rPr>
+          <w:rFonts w:ascii="Arial Rounded MT Bold" w:hAnsi="Arial Rounded MT Bold"/>
+        </w:rPr>
+        <w:t xml:space="preserve"> de acuerdo  a la historia del juego.</w:t>
+      </w:r>
+    </w:p>
+    <w:p>
+      <w:pPr>
+        <w:rPr>
+          <w:rFonts w:ascii="Arial Rounded MT Bold" w:hAnsi="Arial Rounded MT Bold"/>
+        </w:rPr>
+      </w:pPr>
+      <w:r>
+        <w:rPr>
+          <w:rFonts w:ascii="Arial Rounded MT Bold" w:hAnsi="Arial Rounded MT Bold"/>
+        </w:rPr>
+        <w:t>-Participaran personajes secundarios el cual serán los</w:t>
+      </w:r>
+      <w:r>
+        <w:rPr>
+          <w:rFonts w:ascii="Arial Rounded MT Bold" w:hAnsi="Arial Rounded MT Bold"/>
+        </w:rPr>
+        <w:t xml:space="preserve"> </w:t>
+      </w:r>
+      <w:r>
+        <w:rPr>
+          <w:rFonts w:ascii="Arial Rounded MT Bold" w:hAnsi="Arial Rounded MT Bold"/>
+        </w:rPr>
+        <w:t>“</w:t>
+      </w:r>
+      <w:r>
+        <w:rPr>
+          <w:rFonts w:ascii="Arial Rounded MT Bold" w:hAnsi="Arial Rounded MT Bold"/>
+        </w:rPr>
+        <w:t>enemigos</w:t>
+      </w:r>
+      <w:r>
+        <w:rPr>
+          <w:rFonts w:ascii="Arial Rounded MT Bold" w:hAnsi="Arial Rounded MT Bold"/>
+        </w:rPr>
+        <w:t>” básicos, la cual tendrán</w:t>
+      </w:r>
+      <w:r>
+        <w:rPr>
+          <w:rFonts w:ascii="Arial Rounded MT Bold" w:hAnsi="Arial Rounded MT Bold"/>
+        </w:rPr>
+        <w:t xml:space="preserve"> el mismo aspecto,</w:t>
+      </w:r>
+      <w:r>
+        <w:rPr>
+          <w:rFonts w:ascii="Arial Rounded MT Bold" w:hAnsi="Arial Rounded MT Bold"/>
+        </w:rPr>
+        <w:t xml:space="preserve"> donde</w:t>
+      </w:r>
+      <w:r>
+        <w:rPr>
+          <w:rFonts w:ascii="Arial Rounded MT Bold" w:hAnsi="Arial Rounded MT Bold"/>
+        </w:rPr>
+        <w:t xml:space="preserve"> sin embargo este</w:t>
+      </w:r>
+      <w:r>
+        <w:rPr>
+          <w:rFonts w:ascii="Arial Rounded MT Bold" w:hAnsi="Arial Rounded MT Bold"/>
+        </w:rPr>
+        <w:t xml:space="preserve"> cambiara</w:t>
+      </w:r>
+      <w:r>
+        <w:rPr>
+          <w:rFonts w:ascii="Arial Rounded MT Bold" w:hAnsi="Arial Rounded MT Bold"/>
+        </w:rPr>
+        <w:t xml:space="preserve"> de un nivel al otro</w:t>
+      </w:r>
+      <w:r>
+        <w:rPr>
+          <w:rFonts w:ascii="Arial Rounded MT Bold" w:hAnsi="Arial Rounded MT Bold"/>
+        </w:rPr>
+        <w:t>. Estos personajes también dispararan, cambiando la dificultad en el segundo nivel, los disparos impactaran contra el personaje principal.</w:t>
+      </w:r>
+    </w:p>
+    <w:p>
+      <w:pPr>
+        <w:rPr>
+          <w:rFonts w:ascii="Arial Rounded MT Bold" w:hAnsi="Arial Rounded MT Bold"/>
+        </w:rPr>
+      </w:pPr>
+      <w:r>
+        <w:rPr>
+          <w:rFonts w:ascii="Arial Rounded MT Bold" w:hAnsi="Arial Rounded MT Bold"/>
+        </w:rPr>
+        <w:t>-</w:t>
+      </w:r>
+      <w:r>
+        <w:rPr>
+          <w:rFonts w:ascii="Arial Rounded MT Bold" w:hAnsi="Arial Rounded MT Bold"/>
+        </w:rPr>
+        <w:t>En el final</w:t>
+      </w:r>
+      <w:r>
+        <w:rPr>
+          <w:rFonts w:ascii="Arial Rounded MT Bold" w:hAnsi="Arial Rounded MT Bold"/>
+        </w:rPr>
+        <w:t xml:space="preserve"> del nivel 2 existirá</w:t>
+      </w:r>
+      <w:r>
+        <w:rPr>
+          <w:rFonts w:ascii="Arial Rounded MT Bold" w:hAnsi="Arial Rounded MT Bold"/>
+        </w:rPr>
+        <w:t xml:space="preserve"> un enemigo que es más poderoso que los enemigos normales</w:t>
+      </w:r>
+      <w:r>
+        <w:rPr>
+          <w:rFonts w:ascii="Arial Rounded MT Bold" w:hAnsi="Arial Rounded MT Bold"/>
+        </w:rPr>
+        <w:t>, siendo este el último enfrentamiento para finalizar el juego.</w:t>
+      </w:r>
+    </w:p>
+    <w:p>
+      <w:pPr>
+        <w:rPr>
+          <w:rFonts w:ascii="Arial Rounded MT Bold" w:hAnsi="Arial Rounded MT Bold"/>
+        </w:rPr>
+      </w:pPr>
+    </w:p>
+    <w:p>
+      <w:pPr>
+        <w:rPr>
+          <w:rFonts w:ascii="Arial Rounded MT Bold" w:hAnsi="Arial Rounded MT Bold"/>
+          <w:b/>
+          <w:i/>
+          <w:u w:val="single"/>
+        </w:rPr>
+      </w:pPr>
+    </w:p>
+    <w:p>
+      <w:pPr>
+        <w:rPr>
+          <w:rFonts w:ascii="Arial Rounded MT Bold" w:hAnsi="Arial Rounded MT Bold"/>
+          <w:b/>
+          <w:i/>
+          <w:u w:val="single"/>
+        </w:rPr>
+      </w:pPr>
+    </w:p>
+    <w:p>
+      <w:pPr>
+        <w:rPr>
+          <w:rFonts w:ascii="Arial Rounded MT Bold" w:hAnsi="Arial Rounded MT Bold"/>
+          <w:b/>
+          <w:i/>
+          <w:u w:val="single"/>
+        </w:rPr>
+      </w:pPr>
+    </w:p>
+    <w:p>
+      <w:pPr>
+        <w:rPr>
+          <w:rFonts w:ascii="Arial Rounded MT Bold" w:hAnsi="Arial Rounded MT Bold"/>
+          <w:b/>
+          <w:i/>
+          <w:u w:val="single"/>
+        </w:rPr>
+      </w:pPr>
+      <w:r>
+        <w:rPr>
+          <w:rFonts w:ascii="Arial Rounded MT Bold" w:hAnsi="Arial Rounded MT Bold"/>
+          <w:b/>
+          <w:i/>
+          <w:u w:val="single"/>
+        </w:rPr>
+        <w:lastRenderedPageBreak/>
         <w:t>Minuta 3:</w:t>
       </w:r>
     </w:p>
@@ -324,7 +482,25 @@
         <w:rPr>
           <w:rFonts w:ascii="Arial Rounded MT Bold" w:hAnsi="Arial Rounded MT Bold"/>
         </w:rPr>
-        <w:t xml:space="preserve">-Se habló sobre el origen de la historia del personaje  y los lugares en donde serían establecidos los niveles. </w:t>
+        <w:t xml:space="preserve">-Se habló sobre el origen de la historia del personaje  y los lugares en donde </w:t>
+      </w:r>
+      <w:r>
+        <w:rPr>
+          <w:rFonts w:ascii="Arial Rounded MT Bold" w:hAnsi="Arial Rounded MT Bold"/>
+        </w:rPr>
+        <w:t>serían</w:t>
+      </w:r>
+      <w:r>
+        <w:rPr>
+          <w:rFonts w:ascii="Arial Rounded MT Bold" w:hAnsi="Arial Rounded MT Bold"/>
+        </w:rPr>
+        <w:t xml:space="preserve"> establecidos los niveles.</w:t>
+      </w:r>
+      <w:r>
+        <w:rPr>
+          <w:rFonts w:ascii="Arial Rounded MT Bold" w:hAnsi="Arial Rounded MT Bold"/>
+        </w:rPr>
+        <w:t xml:space="preserve"> </w:t>
       </w:r>
     </w:p>
     <w:p>
@@ -585,61 +761,62 @@
         </w:rPr>
         <w:t>lelo, el mismo será un space in</w:t>
       </w:r>
-      <w:r>
-        <w:rPr>
-          <w:rFonts w:ascii="Arial Rounded MT Bold" w:hAnsi="Arial Rounded MT Bold"/>
-        </w:rPr>
-        <w:t>vaders,  en donde también tendrá dos niveles en el que aumentara la dificultad y cambiaran sus sprites, los mismos se manejan con las flechas y se disparara con la barra espaciadora. En el mismo, se creara el manual y una historia totalmente nueva.</w:t>
-      </w:r>
-    </w:p>
-    <w:p>
-      <w:pPr>
-        <w:rPr>
-          <w:rFonts w:ascii="Arial Rounded MT Bold" w:hAnsi="Arial Rounded MT Bold"/>
-          <w:b/>
-          <w:i/>
-          <w:u w:val="single"/>
-        </w:rPr>
-      </w:pPr>
-    </w:p>
-    <w:p>
-      <w:pPr>
-        <w:rPr>
-          <w:rFonts w:ascii="Arial Rounded MT Bold" w:hAnsi="Arial Rounded MT Bold"/>
-          <w:b/>
-          <w:i/>
-          <w:u w:val="single"/>
-        </w:rPr>
-      </w:pPr>
-    </w:p>
-    <w:p>
-      <w:pPr>
-        <w:rPr>
-          <w:rFonts w:ascii="Arial Rounded MT Bold" w:hAnsi="Arial Rounded MT Bold"/>
-          <w:b/>
-          <w:i/>
-          <w:u w:val="single"/>
-        </w:rPr>
-      </w:pPr>
-    </w:p>
-    <w:p>
-      <w:pPr>
-        <w:rPr>
-          <w:rFonts w:ascii="Arial Rounded MT Bold" w:hAnsi="Arial Rounded MT Bold"/>
-          <w:b/>
-          <w:i/>
-          <w:u w:val="single"/>
-        </w:rPr>
-      </w:pPr>
       <w:bookmarkStart w:id="0" w:name="_GoBack"/>
       <w:bookmarkEnd w:id="0"/>
       <w:r>
         <w:rPr>
           <w:rFonts w:ascii="Arial Rounded MT Bold" w:hAnsi="Arial Rounded MT Bold"/>
-          <w:b/>
-          <w:i/>
-          <w:u w:val="single"/>
-        </w:rPr>
+        </w:rPr>
+        <w:t>vaders,  en donde también tendrá dos niveles en el que aumentara la dificultad y cambiaran sus sprites, los mismos se manejan con las flechas y se disparara con la barra espaciadora. En el mismo, se creara el manual y una historia totalmente nueva.</w:t>
+      </w:r>
+    </w:p>
+    <w:p>
+      <w:pPr>
+        <w:rPr>
+          <w:rFonts w:ascii="Arial Rounded MT Bold" w:hAnsi="Arial Rounded MT Bold"/>
+          <w:b/>
+          <w:i/>
+          <w:u w:val="single"/>
+        </w:rPr>
+      </w:pPr>
+    </w:p>
+    <w:p>
+      <w:pPr>
+        <w:rPr>
+          <w:rFonts w:ascii="Arial Rounded MT Bold" w:hAnsi="Arial Rounded MT Bold"/>
+          <w:b/>
+          <w:i/>
+          <w:u w:val="single"/>
+        </w:rPr>
+      </w:pPr>
+    </w:p>
+    <w:p>
+      <w:pPr>
+        <w:rPr>
+          <w:rFonts w:ascii="Arial Rounded MT Bold" w:hAnsi="Arial Rounded MT Bold"/>
+          <w:b/>
+          <w:i/>
+          <w:u w:val="single"/>
+        </w:rPr>
+      </w:pPr>
+    </w:p>
+    <w:p>
+      <w:pPr>
+        <w:rPr>
+          <w:rFonts w:ascii="Arial Rounded MT Bold" w:hAnsi="Arial Rounded MT Bold"/>
+          <w:b/>
+          <w:i/>
+          <w:u w:val="single"/>
+        </w:rPr>
+      </w:pPr>
+      <w:r>
+        <w:rPr>
+          <w:rFonts w:ascii="Arial Rounded MT Bold" w:hAnsi="Arial Rounded MT Bold"/>
+          <w:b/>
+          <w:i/>
+          <w:u w:val="single"/>
+        </w:rPr>
+        <w:lastRenderedPageBreak/>
         <w:t>Minuta 7</w:t>
       </w:r>
       <w:r>
@@ -706,45 +883,49 @@
 </file>
 
 <file path=word/styles.xml><?xml version="1.0" encoding="utf-8"?>
-<w:styles xmlns:r="http://schemas.openxmlformats.org/officeDocument/2006/relationships" xmlns:w="http://schemas.openxmlformats.org/wordprocessingml/2006/main">
+<w:styles xmlns:mc="http://schemas.openxmlformats.org/markup-compatibility/2006" xmlns:r="http://schemas.openxmlformats.org/officeDocument/2006/relationships" xmlns:w="http://schemas.openxmlformats.org/wordprocessingml/2006/main" xmlns:w14="http://schemas.microsoft.com/office/word/2010/wordml" mc:Ignorable="w14">
   <w:docDefaults>
     <w:rPrDefault>
       <w:rPr>
-        <w:rFonts w:ascii="Calibri" w:eastAsia="Calibri" w:hAnsi="Calibri" w:cs="Times New Roman"/>
+        <w:rFonts w:asciiTheme="minorHAnsi" w:eastAsiaTheme="minorHAnsi" w:hAnsiTheme="minorHAnsi" w:cstheme="minorBidi"/>
         <w:sz w:val="22"/>
         <w:szCs w:val="22"/>
-        <w:lang w:val="es-AR" w:eastAsia="es-AR" w:bidi="ar-SA"/>
+        <w:lang w:val="es-ES" w:eastAsia="en-US" w:bidi="ar-SA"/>
       </w:rPr>
     </w:rPrDefault>
-    <w:pPrDefault/>
+    <w:pPrDefault>
+      <w:pPr>
+        <w:spacing w:after="200" w:line="276" w:lineRule="auto"/>
+      </w:pPr>
+    </w:pPrDefault>
   </w:docDefaults>
   <w:latentStyles w:defLockedState="0" w:defUIPriority="99" w:defSemiHidden="1" w:defUnhideWhenUsed="1" w:defQFormat="0" w:count="267">
-    <w:lsdException w:name="Normal" w:locked="1" w:semiHidden="0" w:uiPriority="0" w:unhideWhenUsed="0" w:qFormat="1"/>
-    <w:lsdException w:name="heading 1" w:locked="1" w:semiHidden="0" w:uiPriority="0" w:unhideWhenUsed="0" w:qFormat="1"/>
-    <w:lsdException w:name="heading 2" w:locked="1" w:uiPriority="0" w:qFormat="1"/>
-    <w:lsdException w:name="heading 3" w:locked="1" w:uiPriority="0" w:qFormat="1"/>
-    <w:lsdException w:name="heading 4" w:locked="1" w:uiPriority="0" w:qFormat="1"/>
-    <w:lsdException w:name="heading 5" w:locked="1" w:uiPriority="0" w:qFormat="1"/>
-    <w:lsdException w:name="heading 6" w:locked="1" w:uiPriority="0" w:qFormat="1"/>
-    <w:lsdException w:name="heading 7" w:locked="1" w:uiPriority="0" w:qFormat="1"/>
-    <w:lsdException w:name="heading 8" w:locked="1" w:uiPriority="0" w:qFormat="1"/>
-    <w:lsdException w:name="heading 9" w:locked="1" w:uiPriority="0" w:qFormat="1"/>
-    <w:lsdException w:name="toc 1" w:locked="1" w:semiHidden="0" w:uiPriority="0" w:unhideWhenUsed="0"/>
-    <w:lsdException w:name="toc 2" w:locked="1" w:semiHidden="0" w:uiPriority="0" w:unhideWhenUsed="0"/>
-    <w:lsdException w:name="toc 3" w:locked="1" w:semiHidden="0" w:uiPriority="0" w:unhideWhenUsed="0"/>
-    <w:lsdException w:name="toc 4" w:locked="1" w:semiHidden="0" w:uiPriority="0" w:unhideWhenUsed="0"/>
-    <w:lsdException w:name="toc 5" w:locked="1" w:semiHidden="0" w:uiPriority="0" w:unhideWhenUsed="0"/>
-    <w:lsdException w:name="toc 6" w:locked="1" w:semiHidden="0" w:uiPriority="0" w:unhideWhenUsed="0"/>
-    <w:lsdException w:name="toc 7" w:locked="1" w:semiHidden="0" w:uiPriority="0" w:unhideWhenUsed="0"/>
-    <w:lsdException w:name="toc 8" w:locked="1" w:semiHidden="0" w:uiPriority="0" w:unhideWhenUsed="0"/>
-    <w:lsdException w:name="toc 9" w:locked="1" w:semiHidden="0" w:uiPriority="0" w:unhideWhenUsed="0"/>
-    <w:lsdException w:name="caption" w:locked="1" w:uiPriority="0" w:qFormat="1"/>
-    <w:lsdException w:name="Title" w:locked="1" w:semiHidden="0" w:uiPriority="0" w:unhideWhenUsed="0" w:qFormat="1"/>
-    <w:lsdException w:name="Default Paragraph Font" w:locked="1" w:semiHidden="0" w:uiPriority="0" w:unhideWhenUsed="0"/>
-    <w:lsdException w:name="Subtitle" w:locked="1" w:semiHidden="0" w:uiPriority="0" w:unhideWhenUsed="0" w:qFormat="1"/>
-    <w:lsdException w:name="Strong" w:locked="1" w:semiHidden="0" w:uiPriority="0" w:unhideWhenUsed="0" w:qFormat="1"/>
-    <w:lsdException w:name="Emphasis" w:locked="1" w:semiHidden="0" w:uiPriority="0" w:unhideWhenUsed="0" w:qFormat="1"/>
-    <w:lsdException w:name="Table Grid" w:locked="1" w:semiHidden="0" w:uiPriority="0" w:unhideWhenUsed="0"/>
+    <w:lsdException w:name="Normal" w:semiHidden="0" w:uiPriority="0" w:unhideWhenUsed="0" w:qFormat="1"/>
+    <w:lsdException w:name="heading 1" w:semiHidden="0" w:uiPriority="9" w:unhideWhenUsed="0" w:qFormat="1"/>
+    <w:lsdException w:name="heading 2" w:uiPriority="9" w:qFormat="1"/>
+    <w:lsdException w:name="heading 3" w:uiPriority="9" w:qFormat="1"/>
+    <w:lsdException w:name="heading 4" w:uiPriority="9" w:qFormat="1"/>
+    <w:lsdException w:name="heading 5" w:uiPriority="9" w:qFormat="1"/>
+    <w:lsdException w:name="heading 6" w:uiPriority="9" w:qFormat="1"/>
+    <w:lsdException w:name="heading 7" w:uiPriority="9" w:qFormat="1"/>
+    <w:lsdException w:name="heading 8" w:uiPriority="9" w:qFormat="1"/>
+    <w:lsdException w:name="heading 9" w:uiPriority="9" w:qFormat="1"/>
+    <w:lsdException w:name="toc 1" w:uiPriority="39"/>
+    <w:lsdException w:name="toc 2" w:uiPriority="39"/>
+    <w:lsdException w:name="toc 3" w:uiPriority="39"/>
+    <w:lsdException w:name="toc 4" w:uiPriority="39"/>
+    <w:lsdException w:name="toc 5" w:uiPriority="39"/>
+    <w:lsdException w:name="toc 6" w:uiPriority="39"/>
+    <w:lsdException w:name="toc 7" w:uiPriority="39"/>
+    <w:lsdException w:name="toc 8" w:uiPriority="39"/>
+    <w:lsdException w:name="toc 9" w:uiPriority="39"/>
+    <w:lsdException w:name="caption" w:uiPriority="35" w:qFormat="1"/>
+    <w:lsdException w:name="Title" w:semiHidden="0" w:uiPriority="10" w:unhideWhenUsed="0" w:qFormat="1"/>
+    <w:lsdException w:name="Default Paragraph Font" w:uiPriority="1"/>
+    <w:lsdException w:name="Subtitle" w:semiHidden="0" w:uiPriority="11" w:unhideWhenUsed="0" w:qFormat="1"/>
+    <w:lsdException w:name="Strong" w:semiHidden="0" w:uiPriority="22" w:unhideWhenUsed="0" w:qFormat="1"/>
+    <w:lsdException w:name="Emphasis" w:semiHidden="0" w:uiPriority="20" w:unhideWhenUsed="0" w:qFormat="1"/>
+    <w:lsdException w:name="Table Grid" w:semiHidden="0" w:uiPriority="59" w:unhideWhenUsed="0"/>
     <w:lsdException w:name="Placeholder Text" w:unhideWhenUsed="0"/>
     <w:lsdException w:name="No Spacing" w:semiHidden="0" w:uiPriority="1" w:unhideWhenUsed="0" w:qFormat="1"/>
     <w:lsdException w:name="Light Shading" w:semiHidden="0" w:uiPriority="60" w:unhideWhenUsed="0"/>
@@ -861,24 +1042,18 @@
     <w:name w:val="Normal"/>
     <w:qFormat/>
     <w:rsid w:val="00933D86"/>
-    <w:pPr>
-      <w:spacing w:after="200" w:line="276" w:lineRule="auto"/>
-    </w:pPr>
-    <w:rPr>
-      <w:lang w:val="es-ES" w:eastAsia="en-US"/>
-    </w:rPr>
   </w:style>
-  <w:style w:type="character" w:default="1" w:styleId="DefaultParagraphFont">
+  <w:style w:type="character" w:default="1" w:styleId="Fuentedeprrafopredeter">
     <w:name w:val="Default Paragraph Font"/>
-    <w:uiPriority w:val="99"/>
+    <w:uiPriority w:val="1"/>
     <w:semiHidden/>
+    <w:unhideWhenUsed/>
   </w:style>
-  <w:style w:type="table" w:default="1" w:styleId="TableNormal">
+  <w:style w:type="table" w:default="1" w:styleId="Tablanormal">
     <w:name w:val="Normal Table"/>
     <w:uiPriority w:val="99"/>
     <w:semiHidden/>
     <w:unhideWhenUsed/>
-    <w:qFormat/>
     <w:tblPr>
       <w:tblInd w:w="0" w:type="dxa"/>
       <w:tblCellMar>
@@ -889,7 +1064,197 @@
       </w:tblCellMar>
     </w:tblPr>
   </w:style>
-  <w:style w:type="numbering" w:default="1" w:styleId="NoList">
+  <w:style w:type="numbering" w:default="1" w:styleId="Sinlista">
+    <w:name w:val="No List"/>
+    <w:uiPriority w:val="99"/>
+    <w:semiHidden/>
+    <w:unhideWhenUsed/>
+  </w:style>
+</w:styles>
+</file>
+
+<file path=word/stylesWithEffects.xml><?xml version="1.0" encoding="utf-8"?>
+<w:styles xmlns:wpc="http://schemas.microsoft.com/office/word/2010/wordprocessingCanvas" xmlns:mc="http://schemas.openxmlformats.org/markup-compatibility/2006" xmlns:o="urn:schemas-microsoft-com:office:office" xmlns:r="http://schemas.openxmlformats.org/officeDocument/2006/relationships" xmlns:m="http://schemas.openxmlformats.org/officeDocument/2006/math" xmlns:v="urn:schemas-microsoft-com:vml" xmlns:wp14="http://schemas.microsoft.com/office/word/2010/wordprocessingDrawing" xmlns:wp="http://schemas.openxmlformats.org/drawingml/2006/wordprocessingDrawing" xmlns:w10="urn:schemas-microsoft-com:office:word" xmlns:w="http://schemas.openxmlformats.org/wordprocessingml/2006/main" xmlns:w14="http://schemas.microsoft.com/office/word/2010/wordml" xmlns:wpg="http://schemas.microsoft.com/office/word/2010/wordprocessingGroup" xmlns:wpi="http://schemas.microsoft.com/office/word/2010/wordprocessingInk" xmlns:wne="http://schemas.microsoft.com/office/word/2006/wordml" xmlns:wps="http://schemas.microsoft.com/office/word/2010/wordprocessingShape" mc:Ignorable="w14 wp14">
+  <w:docDefaults>
+    <w:rPrDefault>
+      <w:rPr>
+        <w:rFonts w:asciiTheme="minorHAnsi" w:eastAsiaTheme="minorEastAsia" w:hAnsiTheme="minorHAnsi" w:cstheme="minorBidi"/>
+        <w:sz w:val="22"/>
+        <w:szCs w:val="22"/>
+        <w:lang w:val="es-AR" w:eastAsia="es-AR" w:bidi="ar-SA"/>
+      </w:rPr>
+    </w:rPrDefault>
+    <w:pPrDefault>
+      <w:pPr>
+        <w:spacing w:after="200" w:line="276" w:lineRule="auto"/>
+      </w:pPr>
+    </w:pPrDefault>
+  </w:docDefaults>
+  <w:latentStyles w:defLockedState="0" w:defUIPriority="99" w:defSemiHidden="1" w:defUnhideWhenUsed="1" w:defQFormat="0" w:count="267">
+    <w:lsdException w:name="Normal" w:semiHidden="0" w:uiPriority="0" w:unhideWhenUsed="0" w:qFormat="1"/>
+    <w:lsdException w:name="heading 1" w:semiHidden="0" w:uiPriority="9" w:unhideWhenUsed="0" w:qFormat="1"/>
+    <w:lsdException w:name="heading 2" w:uiPriority="9" w:qFormat="1"/>
+    <w:lsdException w:name="heading 3" w:uiPriority="9" w:qFormat="1"/>
+    <w:lsdException w:name="heading 4" w:uiPriority="9" w:qFormat="1"/>
+    <w:lsdException w:name="heading 5" w:uiPriority="9" w:qFormat="1"/>
+    <w:lsdException w:name="heading 6" w:uiPriority="9" w:qFormat="1"/>
+    <w:lsdException w:name="heading 7" w:uiPriority="9" w:qFormat="1"/>
+    <w:lsdException w:name="heading 8" w:uiPriority="9" w:qFormat="1"/>
+    <w:lsdException w:name="heading 9" w:uiPriority="9" w:qFormat="1"/>
+    <w:lsdException w:name="toc 1" w:uiPriority="39"/>
+    <w:lsdException w:name="toc 2" w:uiPriority="39"/>
+    <w:lsdException w:name="toc 3" w:uiPriority="39"/>
+    <w:lsdException w:name="toc 4" w:uiPriority="39"/>
+    <w:lsdException w:name="toc 5" w:uiPriority="39"/>
+    <w:lsdException w:name="toc 6" w:uiPriority="39"/>
+    <w:lsdException w:name="toc 7" w:uiPriority="39"/>
+    <w:lsdException w:name="toc 8" w:uiPriority="39"/>
+    <w:lsdException w:name="toc 9" w:uiPriority="39"/>
+    <w:lsdException w:name="caption" w:uiPriority="35" w:qFormat="1"/>
+    <w:lsdException w:name="Title" w:semiHidden="0" w:uiPriority="10" w:unhideWhenUsed="0" w:qFormat="1"/>
+    <w:lsdException w:name="Default Paragraph Font" w:uiPriority="1"/>
+    <w:lsdException w:name="Subtitle" w:semiHidden="0" w:uiPriority="11" w:unhideWhenUsed="0" w:qFormat="1"/>
+    <w:lsdException w:name="Strong" w:semiHidden="0" w:uiPriority="22" w:unhideWhenUsed="0" w:qFormat="1"/>
+    <w:lsdException w:name="Emphasis" w:semiHidden="0" w:uiPriority="20" w:unhideWhenUsed="0" w:qFormat="1"/>
+    <w:lsdException w:name="Table Grid" w:semiHidden="0" w:uiPriority="59" w:unhideWhenUsed="0"/>
+    <w:lsdException w:name="Placeholder Text" w:unhideWhenUsed="0"/>
+    <w:lsdException w:name="No Spacing" w:semiHidden="0" w:uiPriority="1" w:unhideWhenUsed="0" w:qFormat="1"/>
+    <w:lsdException w:name="Light Shading" w:semiHidden="0" w:uiPriority="60" w:unhideWhenUsed="0"/>
+    <w:lsdException w:name="Light List" w:semiHidden="0" w:uiPriority="61" w:unhideWhenUsed="0"/>
+    <w:lsdException w:name="Light Grid" w:semiHidden="0" w:uiPriority="62" w:unhideWhenUsed="0"/>
+    <w:lsdException w:name="Medium Shading 1" w:semiHidden="0" w:uiPriority="63" w:unhideWhenUsed="0"/>
+    <w:lsdException w:name="Medium Shading 2" w:semiHidden="0" w:uiPriority="64" w:unhideWhenUsed="0"/>
+    <w:lsdException w:name="Medium List 1" w:semiHidden="0" w:uiPriority="65" w:unhideWhenUsed="0"/>
+    <w:lsdException w:name="Medium List 2" w:semiHidden="0" w:uiPriority="66" w:unhideWhenUsed="0"/>
+    <w:lsdException w:name="Medium Grid 1" w:semiHidden="0" w:uiPriority="67" w:unhideWhenUsed="0"/>
+    <w:lsdException w:name="Medium Grid 2" w:semiHidden="0" w:uiPriority="68" w:unhideWhenUsed="0"/>
+    <w:lsdException w:name="Medium Grid 3" w:semiHidden="0" w:uiPriority="69" w:unhideWhenUsed="0"/>
+    <w:lsdException w:name="Dark List" w:semiHidden="0" w:uiPriority="70" w:unhideWhenUsed="0"/>
+    <w:lsdException w:name="Colorful Shading" w:semiHidden="0" w:uiPriority="71" w:unhideWhenUsed="0"/>
+    <w:lsdException w:name="Colorful List" w:semiHidden="0" w:uiPriority="72" w:unhideWhenUsed="0"/>
+    <w:lsdException w:name="Colorful Grid" w:semiHidden="0" w:uiPriority="73" w:unhideWhenUsed="0"/>
+    <w:lsdException w:name="Light Shading Accent 1" w:semiHidden="0" w:uiPriority="60" w:unhideWhenUsed="0"/>
+    <w:lsdException w:name="Light List Accent 1" w:semiHidden="0" w:uiPriority="61" w:unhideWhenUsed="0"/>
+    <w:lsdException w:name="Light Grid Accent 1" w:semiHidden="0" w:uiPriority="62" w:unhideWhenUsed="0"/>
+    <w:lsdException w:name="Medium Shading 1 Accent 1" w:semiHidden="0" w:uiPriority="63" w:unhideWhenUsed="0"/>
+    <w:lsdException w:name="Medium Shading 2 Accent 1" w:semiHidden="0" w:uiPriority="64" w:unhideWhenUsed="0"/>
+    <w:lsdException w:name="Medium List 1 Accent 1" w:semiHidden="0" w:uiPriority="65" w:unhideWhenUsed="0"/>
+    <w:lsdException w:name="Revision" w:unhideWhenUsed="0"/>
+    <w:lsdException w:name="List Paragraph" w:semiHidden="0" w:uiPriority="34" w:unhideWhenUsed="0" w:qFormat="1"/>
+    <w:lsdException w:name="Quote" w:semiHidden="0" w:uiPriority="29" w:unhideWhenUsed="0" w:qFormat="1"/>
+    <w:lsdException w:name="Intense Quote" w:semiHidden="0" w:uiPriority="30" w:unhideWhenUsed="0" w:qFormat="1"/>
+    <w:lsdException w:name="Medium List 2 Accent 1" w:semiHidden="0" w:uiPriority="66" w:unhideWhenUsed="0"/>
+    <w:lsdException w:name="Medium Grid 1 Accent 1" w:semiHidden="0" w:uiPriority="67" w:unhideWhenUsed="0"/>
+    <w:lsdException w:name="Medium Grid 2 Accent 1" w:semiHidden="0" w:uiPriority="68" w:unhideWhenUsed="0"/>
+    <w:lsdException w:name="Medium Grid 3 Accent 1" w:semiHidden="0" w:uiPriority="69" w:unhideWhenUsed="0"/>
+    <w:lsdException w:name="Dark List Accent 1" w:semiHidden="0" w:uiPriority="70" w:unhideWhenUsed="0"/>
+    <w:lsdException w:name="Colorful Shading Accent 1" w:semiHidden="0" w:uiPriority="71" w:unhideWhenUsed="0"/>
+    <w:lsdException w:name="Colorful List Accent 1" w:semiHidden="0" w:uiPriority="72" w:unhideWhenUsed="0"/>
+    <w:lsdException w:name="Colorful Grid Accent 1" w:semiHidden="0" w:uiPriority="73" w:unhideWhenUsed="0"/>
+    <w:lsdException w:name="Light Shading Accent 2" w:semiHidden="0" w:uiPriority="60" w:unhideWhenUsed="0"/>
+    <w:lsdException w:name="Light List Accent 2" w:semiHidden="0" w:uiPriority="61" w:unhideWhenUsed="0"/>
+    <w:lsdException w:name="Light Grid Accent 2" w:semiHidden="0" w:uiPriority="62" w:unhideWhenUsed="0"/>
+    <w:lsdException w:name="Medium Shading 1 Accent 2" w:semiHidden="0" w:uiPriority="63" w:unhideWhenUsed="0"/>
+    <w:lsdException w:name="Medium Shading 2 Accent 2" w:semiHidden="0" w:uiPriority="64" w:unhideWhenUsed="0"/>
+    <w:lsdException w:name="Medium List 1 Accent 2" w:semiHidden="0" w:uiPriority="65" w:unhideWhenUsed="0"/>
+    <w:lsdException w:name="Medium List 2 Accent 2" w:semiHidden="0" w:uiPriority="66" w:unhideWhenUsed="0"/>
+    <w:lsdException w:name="Medium Grid 1 Accent 2" w:semiHidden="0" w:uiPriority="67" w:unhideWhenUsed="0"/>
+    <w:lsdException w:name="Medium Grid 2 Accent 2" w:semiHidden="0" w:uiPriority="68" w:unhideWhenUsed="0"/>
+    <w:lsdException w:name="Medium Grid 3 Accent 2" w:semiHidden="0" w:uiPriority="69" w:unhideWhenUsed="0"/>
+    <w:lsdException w:name="Dark List Accent 2" w:semiHidden="0" w:uiPriority="70" w:unhideWhenUsed="0"/>
+    <w:lsdException w:name="Colorful Shading Accent 2" w:semiHidden="0" w:uiPriority="71" w:unhideWhenUsed="0"/>
+    <w:lsdException w:name="Colorful List Accent 2" w:semiHidden="0" w:uiPriority="72" w:unhideWhenUsed="0"/>
+    <w:lsdException w:name="Colorful Grid Accent 2" w:semiHidden="0" w:uiPriority="73" w:unhideWhenUsed="0"/>
+    <w:lsdException w:name="Light Shading Accent 3" w:semiHidden="0" w:uiPriority="60" w:unhideWhenUsed="0"/>
+    <w:lsdException w:name="Light List Accent 3" w:semiHidden="0" w:uiPriority="61" w:unhideWhenUsed="0"/>
+    <w:lsdException w:name="Light Grid Accent 3" w:semiHidden="0" w:uiPriority="62" w:unhideWhenUsed="0"/>
+    <w:lsdException w:name="Medium Shading 1 Accent 3" w:semiHidden="0" w:uiPriority="63" w:unhideWhenUsed="0"/>
+    <w:lsdException w:name="Medium Shading 2 Accent 3" w:semiHidden="0" w:uiPriority="64" w:unhideWhenUsed="0"/>
+    <w:lsdException w:name="Medium List 1 Accent 3" w:semiHidden="0" w:uiPriority="65" w:unhideWhenUsed="0"/>
+    <w:lsdException w:name="Medium List 2 Accent 3" w:semiHidden="0" w:uiPriority="66" w:unhideWhenUsed="0"/>
+    <w:lsdException w:name="Medium Grid 1 Accent 3" w:semiHidden="0" w:uiPriority="67" w:unhideWhenUsed="0"/>
+    <w:lsdException w:name="Medium Grid 2 Accent 3" w:semiHidden="0" w:uiPriority="68" w:unhideWhenUsed="0"/>
+    <w:lsdException w:name="Medium Grid 3 Accent 3" w:semiHidden="0" w:uiPriority="69" w:unhideWhenUsed="0"/>
+    <w:lsdException w:name="Dark List Accent 3" w:semiHidden="0" w:uiPriority="70" w:unhideWhenUsed="0"/>
+    <w:lsdException w:name="Colorful Shading Accent 3" w:semiHidden="0" w:uiPriority="71" w:unhideWhenUsed="0"/>
+    <w:lsdException w:name="Colorful List Accent 3" w:semiHidden="0" w:uiPriority="72" w:unhideWhenUsed="0"/>
+    <w:lsdException w:name="Colorful Grid Accent 3" w:semiHidden="0" w:uiPriority="73" w:unhideWhenUsed="0"/>
+    <w:lsdException w:name="Light Shading Accent 4" w:semiHidden="0" w:uiPriority="60" w:unhideWhenUsed="0"/>
+    <w:lsdException w:name="Light List Accent 4" w:semiHidden="0" w:uiPriority="61" w:unhideWhenUsed="0"/>
+    <w:lsdException w:name="Light Grid Accent 4" w:semiHidden="0" w:uiPriority="62" w:unhideWhenUsed="0"/>
+    <w:lsdException w:name="Medium Shading 1 Accent 4" w:semiHidden="0" w:uiPriority="63" w:unhideWhenUsed="0"/>
+    <w:lsdException w:name="Medium Shading 2 Accent 4" w:semiHidden="0" w:uiPriority="64" w:unhideWhenUsed="0"/>
+    <w:lsdException w:name="Medium List 1 Accent 4" w:semiHidden="0" w:uiPriority="65" w:unhideWhenUsed="0"/>
+    <w:lsdException w:name="Medium List 2 Accent 4" w:semiHidden="0" w:uiPriority="66" w:unhideWhenUsed="0"/>
+    <w:lsdException w:name="Medium Grid 1 Accent 4" w:semiHidden="0" w:uiPriority="67" w:unhideWhenUsed="0"/>
+    <w:lsdException w:name="Medium Grid 2 Accent 4" w:semiHidden="0" w:uiPriority="68" w:unhideWhenUsed="0"/>
+    <w:lsdException w:name="Medium Grid 3 Accent 4" w:semiHidden="0" w:uiPriority="69" w:unhideWhenUsed="0"/>
+    <w:lsdException w:name="Dark List Accent 4" w:semiHidden="0" w:uiPriority="70" w:unhideWhenUsed="0"/>
+    <w:lsdException w:name="Colorful Shading Accent 4" w:semiHidden="0" w:uiPriority="71" w:unhideWhenUsed="0"/>
+    <w:lsdException w:name="Colorful List Accent 4" w:semiHidden="0" w:uiPriority="72" w:unhideWhenUsed="0"/>
+    <w:lsdException w:name="Colorful Grid Accent 4" w:semiHidden="0" w:uiPriority="73" w:unhideWhenUsed="0"/>
+    <w:lsdException w:name="Light Shading Accent 5" w:semiHidden="0" w:uiPriority="60" w:unhideWhenUsed="0"/>
+    <w:lsdException w:name="Light List Accent 5" w:semiHidden="0" w:uiPriority="61" w:unhideWhenUsed="0"/>
+    <w:lsdException w:name="Light Grid Accent 5" w:semiHidden="0" w:uiPriority="62" w:unhideWhenUsed="0"/>
+    <w:lsdException w:name="Medium Shading 1 Accent 5" w:semiHidden="0" w:uiPriority="63" w:unhideWhenUsed="0"/>
+    <w:lsdException w:name="Medium Shading 2 Accent 5" w:semiHidden="0" w:uiPriority="64" w:unhideWhenUsed="0"/>
+    <w:lsdException w:name="Medium List 1 Accent 5" w:semiHidden="0" w:uiPriority="65" w:unhideWhenUsed="0"/>
+    <w:lsdException w:name="Medium List 2 Accent 5" w:semiHidden="0" w:uiPriority="66" w:unhideWhenUsed="0"/>
+    <w:lsdException w:name="Medium Grid 1 Accent 5" w:semiHidden="0" w:uiPriority="67" w:unhideWhenUsed="0"/>
+    <w:lsdException w:name="Medium Grid 2 Accent 5" w:semiHidden="0" w:uiPriority="68" w:unhideWhenUsed="0"/>
+    <w:lsdException w:name="Medium Grid 3 Accent 5" w:semiHidden="0" w:uiPriority="69" w:unhideWhenUsed="0"/>
+    <w:lsdException w:name="Dark List Accent 5" w:semiHidden="0" w:uiPriority="70" w:unhideWhenUsed="0"/>
+    <w:lsdException w:name="Colorful Shading Accent 5" w:semiHidden="0" w:uiPriority="71" w:unhideWhenUsed="0"/>
+    <w:lsdException w:name="Colorful List Accent 5" w:semiHidden="0" w:uiPriority="72" w:unhideWhenUsed="0"/>
+    <w:lsdException w:name="Colorful Grid Accent 5" w:semiHidden="0" w:uiPriority="73" w:unhideWhenUsed="0"/>
+    <w:lsdException w:name="Light Shading Accent 6" w:semiHidden="0" w:uiPriority="60" w:unhideWhenUsed="0"/>
+    <w:lsdException w:name="Light List Accent 6" w:semiHidden="0" w:uiPriority="61" w:unhideWhenUsed="0"/>
+    <w:lsdException w:name="Light Grid Accent 6" w:semiHidden="0" w:uiPriority="62" w:unhideWhenUsed="0"/>
+    <w:lsdException w:name="Medium Shading 1 Accent 6" w:semiHidden="0" w:uiPriority="63" w:unhideWhenUsed="0"/>
+    <w:lsdException w:name="Medium Shading 2 Accent 6" w:semiHidden="0" w:uiPriority="64" w:unhideWhenUsed="0"/>
+    <w:lsdException w:name="Medium List 1 Accent 6" w:semiHidden="0" w:uiPriority="65" w:unhideWhenUsed="0"/>
+    <w:lsdException w:name="Medium List 2 Accent 6" w:semiHidden="0" w:uiPriority="66" w:unhideWhenUsed="0"/>
+    <w:lsdException w:name="Medium Grid 1 Accent 6" w:semiHidden="0" w:uiPriority="67" w:unhideWhenUsed="0"/>
+    <w:lsdException w:name="Medium Grid 2 Accent 6" w:semiHidden="0" w:uiPriority="68" w:unhideWhenUsed="0"/>
+    <w:lsdException w:name="Medium Grid 3 Accent 6" w:semiHidden="0" w:uiPriority="69" w:unhideWhenUsed="0"/>
+    <w:lsdException w:name="Dark List Accent 6" w:semiHidden="0" w:uiPriority="70" w:unhideWhenUsed="0"/>
+    <w:lsdException w:name="Colorful Shading Accent 6" w:semiHidden="0" w:uiPriority="71" w:unhideWhenUsed="0"/>
+    <w:lsdException w:name="Colorful List Accent 6" w:semiHidden="0" w:uiPriority="72" w:unhideWhenUsed="0"/>
+    <w:lsdException w:name="Colorful Grid Accent 6" w:semiHidden="0" w:uiPriority="73" w:unhideWhenUsed="0"/>
+    <w:lsdException w:name="Subtle Emphasis" w:semiHidden="0" w:uiPriority="19" w:unhideWhenUsed="0" w:qFormat="1"/>
+    <w:lsdException w:name="Intense Emphasis" w:semiHidden="0" w:uiPriority="21" w:unhideWhenUsed="0" w:qFormat="1"/>
+    <w:lsdException w:name="Subtle Reference" w:semiHidden="0" w:uiPriority="31" w:unhideWhenUsed="0" w:qFormat="1"/>
+    <w:lsdException w:name="Intense Reference" w:semiHidden="0" w:uiPriority="32" w:unhideWhenUsed="0" w:qFormat="1"/>
+    <w:lsdException w:name="Book Title" w:semiHidden="0" w:uiPriority="33" w:unhideWhenUsed="0" w:qFormat="1"/>
+    <w:lsdException w:name="Bibliography" w:uiPriority="37"/>
+    <w:lsdException w:name="TOC Heading" w:uiPriority="39" w:qFormat="1"/>
+  </w:latentStyles>
+  <w:style w:type="paragraph" w:default="1" w:styleId="Normal">
+    <w:name w:val="Normal"/>
+    <w:qFormat/>
+  </w:style>
+  <w:style w:type="character" w:default="1" w:styleId="Fuentedeprrafopredeter">
+    <w:name w:val="Default Paragraph Font"/>
+    <w:uiPriority w:val="1"/>
+    <w:semiHidden/>
+    <w:unhideWhenUsed/>
+  </w:style>
+  <w:style w:type="table" w:default="1" w:styleId="Tablanormal">
+    <w:name w:val="Normal Table"/>
+    <w:uiPriority w:val="99"/>
+    <w:semiHidden/>
+    <w:unhideWhenUsed/>
+    <w:tblPr>
+      <w:tblInd w:w="0" w:type="dxa"/>
+      <w:tblCellMar>
+        <w:top w:w="0" w:type="dxa"/>
+        <w:left w:w="108" w:type="dxa"/>
+        <w:bottom w:w="0" w:type="dxa"/>
+        <w:right w:w="108" w:type="dxa"/>
+      </w:tblCellMar>
+    </w:tblPr>
+  </w:style>
+  <w:style w:type="numbering" w:default="1" w:styleId="Sinlista">
     <w:name w:val="No List"/>
     <w:uiPriority w:val="99"/>
     <w:semiHidden/>
@@ -899,7 +1264,7 @@
 </file>
 
 <file path=word/theme/theme1.xml><?xml version="1.0" encoding="utf-8"?>
-<a:theme xmlns:a="http://schemas.openxmlformats.org/drawingml/2006/main" name="Office Theme">
+<a:theme xmlns:a="http://schemas.openxmlformats.org/drawingml/2006/main" name="Tema de Office">
   <a:themeElements>
     <a:clrScheme name="Office">
       <a:dk1>

</xml_diff>

<commit_message>
CAMBIOS: SE TERMINARON LAS MINUTAS Y LAS CAPTURAS DE KANBAN
</commit_message>
<xml_diff>
--- a/Doc. Tecnica/RRHH/Reuniones.docx
+++ b/Doc. Tecnica/RRHH/Reuniones.docx
@@ -761,116 +761,389 @@
         </w:rPr>
         <w:t>lelo, el mismo será un space in</w:t>
       </w:r>
+      <w:r>
+        <w:rPr>
+          <w:rFonts w:ascii="Arial Rounded MT Bold" w:hAnsi="Arial Rounded MT Bold"/>
+        </w:rPr>
+        <w:t>vaders,  en donde también tendrá dos niveles en el que aumentara la dificultad y cambiaran sus sprites, los mismos se manejan con las flechas y se disparara con la barra espaciadora. En el mismo, se creara el manual y una historia totalmente nueva.</w:t>
+      </w:r>
+    </w:p>
+    <w:p>
+      <w:pPr>
+        <w:rPr>
+          <w:rFonts w:ascii="Arial Rounded MT Bold" w:hAnsi="Arial Rounded MT Bold"/>
+          <w:b/>
+          <w:i/>
+          <w:u w:val="single"/>
+        </w:rPr>
+      </w:pPr>
+    </w:p>
+    <w:p>
+      <w:pPr>
+        <w:rPr>
+          <w:rFonts w:ascii="Arial Rounded MT Bold" w:hAnsi="Arial Rounded MT Bold"/>
+          <w:b/>
+          <w:i/>
+          <w:u w:val="single"/>
+        </w:rPr>
+      </w:pPr>
+    </w:p>
+    <w:p>
+      <w:pPr>
+        <w:rPr>
+          <w:rFonts w:ascii="Arial Rounded MT Bold" w:hAnsi="Arial Rounded MT Bold"/>
+          <w:b/>
+          <w:i/>
+          <w:u w:val="single"/>
+        </w:rPr>
+      </w:pPr>
+    </w:p>
+    <w:p>
+      <w:pPr>
+        <w:rPr>
+          <w:rFonts w:ascii="Arial Rounded MT Bold" w:hAnsi="Arial Rounded MT Bold"/>
+          <w:b/>
+          <w:i/>
+          <w:u w:val="single"/>
+        </w:rPr>
+      </w:pPr>
+      <w:r>
+        <w:rPr>
+          <w:rFonts w:ascii="Arial Rounded MT Bold" w:hAnsi="Arial Rounded MT Bold"/>
+          <w:b/>
+          <w:i/>
+          <w:u w:val="single"/>
+        </w:rPr>
+        <w:lastRenderedPageBreak/>
+        <w:t>Minuta 7</w:t>
+      </w:r>
+      <w:r>
+        <w:rPr>
+          <w:rFonts w:ascii="Arial Rounded MT Bold" w:hAnsi="Arial Rounded MT Bold"/>
+          <w:b/>
+          <w:i/>
+          <w:u w:val="single"/>
+        </w:rPr>
+        <w:t>:</w:t>
+      </w:r>
+    </w:p>
+    <w:p>
+      <w:pPr>
+        <w:rPr>
+          <w:rFonts w:ascii="Arial Rounded MT Bold" w:hAnsi="Arial Rounded MT Bold"/>
+        </w:rPr>
+      </w:pPr>
+      <w:r>
+        <w:rPr>
+          <w:rFonts w:ascii="Arial Rounded MT Bold" w:hAnsi="Arial Rounded MT Bold"/>
+          <w:b/>
+          <w:i/>
+          <w:u w:val="single"/>
+        </w:rPr>
+        <w:t>Fecha:</w:t>
+      </w:r>
+      <w:r>
+        <w:rPr>
+          <w:rFonts w:ascii="Arial Rounded MT Bold" w:hAnsi="Arial Rounded MT Bold"/>
+        </w:rPr>
+        <w:t xml:space="preserve"> 7/10</w:t>
+      </w:r>
+      <w:r>
+        <w:rPr>
+          <w:rFonts w:ascii="Arial Rounded MT Bold" w:hAnsi="Arial Rounded MT Bold"/>
+        </w:rPr>
+        <w:t>/2017</w:t>
+      </w:r>
+    </w:p>
+    <w:p>
+      <w:pPr>
+        <w:rPr>
+          <w:rFonts w:ascii="Arial Rounded MT Bold" w:hAnsi="Arial Rounded MT Bold"/>
+        </w:rPr>
+      </w:pPr>
+      <w:r>
+        <w:rPr>
+          <w:rFonts w:ascii="Arial Rounded MT Bold" w:hAnsi="Arial Rounded MT Bold"/>
+        </w:rPr>
+        <w:t>-Se empezó a trabajar en los sprites del primer nivel y en la búsqueda de los del segundo nivel, se empezó la codificación del mismo en donde se establecen los movimientos de izquierda a derecha y sus disparos, luego se agregaran los enemigos.</w:t>
+      </w:r>
+    </w:p>
+    <w:p>
+      <w:pPr>
+        <w:rPr>
+          <w:rFonts w:ascii="Arial Rounded MT Bold" w:hAnsi="Arial Rounded MT Bold"/>
+        </w:rPr>
+      </w:pPr>
+      <w:r>
+        <w:rPr>
+          <w:rFonts w:ascii="Arial Rounded MT Bold" w:hAnsi="Arial Rounded MT Bold"/>
+        </w:rPr>
+        <w:t>-Se empezó a trabajar en la historia y el manual del juego.</w:t>
+      </w:r>
+    </w:p>
+    <w:p>
+      <w:pPr>
+        <w:rPr>
+          <w:rFonts w:ascii="Arial Rounded MT Bold" w:hAnsi="Arial Rounded MT Bold"/>
+          <w:b/>
+          <w:i/>
+          <w:u w:val="single"/>
+        </w:rPr>
+      </w:pPr>
+      <w:r>
+        <w:rPr>
+          <w:rFonts w:ascii="Arial Rounded MT Bold" w:hAnsi="Arial Rounded MT Bold"/>
+          <w:b/>
+          <w:i/>
+          <w:u w:val="single"/>
+        </w:rPr>
+        <w:t>Minuta 8</w:t>
+      </w:r>
+      <w:r>
+        <w:rPr>
+          <w:rFonts w:ascii="Arial Rounded MT Bold" w:hAnsi="Arial Rounded MT Bold"/>
+          <w:b/>
+          <w:i/>
+          <w:u w:val="single"/>
+        </w:rPr>
+        <w:t>:</w:t>
+      </w:r>
+    </w:p>
+    <w:p>
+      <w:pPr>
+        <w:rPr>
+          <w:rFonts w:ascii="Arial Rounded MT Bold" w:hAnsi="Arial Rounded MT Bold"/>
+        </w:rPr>
+      </w:pPr>
+      <w:r>
+        <w:rPr>
+          <w:rFonts w:ascii="Arial Rounded MT Bold" w:hAnsi="Arial Rounded MT Bold"/>
+          <w:b/>
+          <w:i/>
+          <w:u w:val="single"/>
+        </w:rPr>
+        <w:t>Fecha:</w:t>
+      </w:r>
+      <w:r>
+        <w:rPr>
+          <w:rFonts w:ascii="Arial Rounded MT Bold" w:hAnsi="Arial Rounded MT Bold"/>
+        </w:rPr>
+        <w:t xml:space="preserve"> 10</w:t>
+      </w:r>
+      <w:r>
+        <w:rPr>
+          <w:rFonts w:ascii="Arial Rounded MT Bold" w:hAnsi="Arial Rounded MT Bold"/>
+        </w:rPr>
+        <w:t>/10</w:t>
+      </w:r>
+      <w:r>
+        <w:rPr>
+          <w:rFonts w:ascii="Arial Rounded MT Bold" w:hAnsi="Arial Rounded MT Bold"/>
+        </w:rPr>
+        <w:t>/2017</w:t>
+      </w:r>
+    </w:p>
+    <w:p>
+      <w:pPr>
+        <w:rPr>
+          <w:rFonts w:ascii="Arial Rounded MT Bold" w:hAnsi="Arial Rounded MT Bold"/>
+        </w:rPr>
+      </w:pPr>
+      <w:r>
+        <w:rPr>
+          <w:rFonts w:ascii="Arial Rounded MT Bold" w:hAnsi="Arial Rounded MT Bold"/>
+        </w:rPr>
+        <w:t>-Se empezó la codificación de los enemigos, codificando sus movimientos disparos contra el jugador. También  se codifico la barrera de defensa, la implementación de las vidas y el puntaje.</w:t>
+      </w:r>
+    </w:p>
+    <w:p>
+      <w:pPr>
+        <w:rPr>
+          <w:rFonts w:ascii="Arial Rounded MT Bold" w:hAnsi="Arial Rounded MT Bold"/>
+        </w:rPr>
+      </w:pPr>
+    </w:p>
+    <w:p>
+      <w:pPr>
+        <w:rPr>
+          <w:rFonts w:ascii="Arial Rounded MT Bold" w:hAnsi="Arial Rounded MT Bold"/>
+          <w:b/>
+          <w:i/>
+          <w:u w:val="single"/>
+        </w:rPr>
+      </w:pPr>
+      <w:r>
+        <w:rPr>
+          <w:rFonts w:ascii="Arial Rounded MT Bold" w:hAnsi="Arial Rounded MT Bold"/>
+          <w:b/>
+          <w:i/>
+          <w:u w:val="single"/>
+        </w:rPr>
+        <w:t>Minuta 9</w:t>
+      </w:r>
+      <w:r>
+        <w:rPr>
+          <w:rFonts w:ascii="Arial Rounded MT Bold" w:hAnsi="Arial Rounded MT Bold"/>
+          <w:b/>
+          <w:i/>
+          <w:u w:val="single"/>
+        </w:rPr>
+        <w:t>:</w:t>
+      </w:r>
+    </w:p>
+    <w:p>
+      <w:pPr>
+        <w:rPr>
+          <w:rFonts w:ascii="Arial Rounded MT Bold" w:hAnsi="Arial Rounded MT Bold"/>
+        </w:rPr>
+      </w:pPr>
+      <w:r>
+        <w:rPr>
+          <w:rFonts w:ascii="Arial Rounded MT Bold" w:hAnsi="Arial Rounded MT Bold"/>
+          <w:b/>
+          <w:i/>
+          <w:u w:val="single"/>
+        </w:rPr>
+        <w:t>Fecha:</w:t>
+      </w:r>
+      <w:r>
+        <w:rPr>
+          <w:rFonts w:ascii="Arial Rounded MT Bold" w:hAnsi="Arial Rounded MT Bold"/>
+        </w:rPr>
+        <w:t xml:space="preserve"> 16</w:t>
+      </w:r>
+      <w:r>
+        <w:rPr>
+          <w:rFonts w:ascii="Arial Rounded MT Bold" w:hAnsi="Arial Rounded MT Bold"/>
+        </w:rPr>
+        <w:t>/10</w:t>
+      </w:r>
+      <w:r>
+        <w:rPr>
+          <w:rFonts w:ascii="Arial Rounded MT Bold" w:hAnsi="Arial Rounded MT Bold"/>
+        </w:rPr>
+        <w:t>/2017</w:t>
+      </w:r>
+    </w:p>
+    <w:p>
+      <w:pPr>
+        <w:rPr>
+          <w:rFonts w:ascii="Arial Rounded MT Bold" w:hAnsi="Arial Rounded MT Bold"/>
+        </w:rPr>
+      </w:pPr>
+      <w:r>
+        <w:rPr>
+          <w:rFonts w:ascii="Arial Rounded MT Bold" w:hAnsi="Arial Rounded MT Bold"/>
+        </w:rPr>
+        <w:t>-Se terminó el primer nivel y se comenzó con la codificación del segundo, también se agregó una pausa al juego y el establecimiento de reiniciar al perder una partida o avanzar al segundo nivel en caso de ganar.</w:t>
+      </w:r>
+    </w:p>
+    <w:p>
+      <w:pPr>
+        <w:rPr>
+          <w:rFonts w:ascii="Arial Rounded MT Bold" w:hAnsi="Arial Rounded MT Bold"/>
+        </w:rPr>
+      </w:pPr>
+      <w:r>
+        <w:rPr>
+          <w:rFonts w:ascii="Arial Rounded MT Bold" w:hAnsi="Arial Rounded MT Bold"/>
+        </w:rPr>
+        <w:t>-Se creó el menú del juego</w:t>
+      </w:r>
+    </w:p>
+    <w:p>
+      <w:pPr>
+        <w:rPr>
+          <w:rFonts w:ascii="Arial Rounded MT Bold" w:hAnsi="Arial Rounded MT Bold"/>
+        </w:rPr>
+      </w:pPr>
+    </w:p>
+    <w:p>
+      <w:pPr>
+        <w:rPr>
+          <w:rFonts w:ascii="Arial Rounded MT Bold" w:hAnsi="Arial Rounded MT Bold"/>
+          <w:b/>
+          <w:i/>
+          <w:u w:val="single"/>
+        </w:rPr>
+      </w:pPr>
+      <w:r>
+        <w:rPr>
+          <w:rFonts w:ascii="Arial Rounded MT Bold" w:hAnsi="Arial Rounded MT Bold"/>
+          <w:b/>
+          <w:i/>
+          <w:u w:val="single"/>
+        </w:rPr>
+        <w:t>Minuta 10</w:t>
+      </w:r>
+      <w:r>
+        <w:rPr>
+          <w:rFonts w:ascii="Arial Rounded MT Bold" w:hAnsi="Arial Rounded MT Bold"/>
+          <w:b/>
+          <w:i/>
+          <w:u w:val="single"/>
+        </w:rPr>
+        <w:t>:</w:t>
+      </w:r>
+    </w:p>
+    <w:p>
+      <w:pPr>
+        <w:rPr>
+          <w:rFonts w:ascii="Arial Rounded MT Bold" w:hAnsi="Arial Rounded MT Bold"/>
+        </w:rPr>
+      </w:pPr>
+      <w:r>
+        <w:rPr>
+          <w:rFonts w:ascii="Arial Rounded MT Bold" w:hAnsi="Arial Rounded MT Bold"/>
+          <w:b/>
+          <w:i/>
+          <w:u w:val="single"/>
+        </w:rPr>
+        <w:t>Fecha:</w:t>
+      </w:r>
+      <w:r>
+        <w:rPr>
+          <w:rFonts w:ascii="Arial Rounded MT Bold" w:hAnsi="Arial Rounded MT Bold"/>
+        </w:rPr>
+        <w:t xml:space="preserve"> 20</w:t>
+      </w:r>
+      <w:r>
+        <w:rPr>
+          <w:rFonts w:ascii="Arial Rounded MT Bold" w:hAnsi="Arial Rounded MT Bold"/>
+        </w:rPr>
+        <w:t>/10</w:t>
+      </w:r>
+      <w:r>
+        <w:rPr>
+          <w:rFonts w:ascii="Arial Rounded MT Bold" w:hAnsi="Arial Rounded MT Bold"/>
+        </w:rPr>
+        <w:t>/2017</w:t>
+      </w:r>
+    </w:p>
+    <w:p>
+      <w:pPr>
+        <w:rPr>
+          <w:rFonts w:ascii="Arial Rounded MT Bold" w:hAnsi="Arial Rounded MT Bold"/>
+        </w:rPr>
+      </w:pPr>
+      <w:r>
+        <w:rPr>
+          <w:rFonts w:ascii="Arial Rounded MT Bold" w:hAnsi="Arial Rounded MT Bold"/>
+        </w:rPr>
+        <w:t>-Se terminó la codificación del segundo nivel, se agregaron los sprites y movimientos de los mismos, se agregó funcionalidad en esta segunda etapa  y se empezó la documentación final del producto.</w:t>
+      </w:r>
+    </w:p>
+    <w:p>
+      <w:pPr>
+        <w:rPr>
+          <w:rFonts w:ascii="Arial Rounded MT Bold" w:hAnsi="Arial Rounded MT Bold"/>
+        </w:rPr>
+      </w:pPr>
+    </w:p>
+    <w:p>
       <w:bookmarkStart w:id="0" w:name="_GoBack"/>
       <w:bookmarkEnd w:id="0"/>
-      <w:r>
-        <w:rPr>
-          <w:rFonts w:ascii="Arial Rounded MT Bold" w:hAnsi="Arial Rounded MT Bold"/>
-        </w:rPr>
-        <w:t>vaders,  en donde también tendrá dos niveles en el que aumentara la dificultad y cambiaran sus sprites, los mismos se manejan con las flechas y se disparara con la barra espaciadora. En el mismo, se creara el manual y una historia totalmente nueva.</w:t>
-      </w:r>
-    </w:p>
-    <w:p>
-      <w:pPr>
-        <w:rPr>
-          <w:rFonts w:ascii="Arial Rounded MT Bold" w:hAnsi="Arial Rounded MT Bold"/>
-          <w:b/>
-          <w:i/>
-          <w:u w:val="single"/>
-        </w:rPr>
-      </w:pPr>
-    </w:p>
-    <w:p>
-      <w:pPr>
-        <w:rPr>
-          <w:rFonts w:ascii="Arial Rounded MT Bold" w:hAnsi="Arial Rounded MT Bold"/>
-          <w:b/>
-          <w:i/>
-          <w:u w:val="single"/>
-        </w:rPr>
-      </w:pPr>
-    </w:p>
-    <w:p>
-      <w:pPr>
-        <w:rPr>
-          <w:rFonts w:ascii="Arial Rounded MT Bold" w:hAnsi="Arial Rounded MT Bold"/>
-          <w:b/>
-          <w:i/>
-          <w:u w:val="single"/>
-        </w:rPr>
-      </w:pPr>
-    </w:p>
-    <w:p>
-      <w:pPr>
-        <w:rPr>
-          <w:rFonts w:ascii="Arial Rounded MT Bold" w:hAnsi="Arial Rounded MT Bold"/>
-          <w:b/>
-          <w:i/>
-          <w:u w:val="single"/>
-        </w:rPr>
-      </w:pPr>
-      <w:r>
-        <w:rPr>
-          <w:rFonts w:ascii="Arial Rounded MT Bold" w:hAnsi="Arial Rounded MT Bold"/>
-          <w:b/>
-          <w:i/>
-          <w:u w:val="single"/>
-        </w:rPr>
-        <w:lastRenderedPageBreak/>
-        <w:t>Minuta 7</w:t>
-      </w:r>
-      <w:r>
-        <w:rPr>
-          <w:rFonts w:ascii="Arial Rounded MT Bold" w:hAnsi="Arial Rounded MT Bold"/>
-          <w:b/>
-          <w:i/>
-          <w:u w:val="single"/>
-        </w:rPr>
-        <w:t>:</w:t>
-      </w:r>
-    </w:p>
-    <w:p>
-      <w:pPr>
-        <w:rPr>
-          <w:rFonts w:ascii="Arial Rounded MT Bold" w:hAnsi="Arial Rounded MT Bold"/>
-        </w:rPr>
-      </w:pPr>
-      <w:r>
-        <w:rPr>
-          <w:rFonts w:ascii="Arial Rounded MT Bold" w:hAnsi="Arial Rounded MT Bold"/>
-          <w:b/>
-          <w:i/>
-          <w:u w:val="single"/>
-        </w:rPr>
-        <w:t>Fecha:</w:t>
-      </w:r>
-      <w:r>
-        <w:rPr>
-          <w:rFonts w:ascii="Arial Rounded MT Bold" w:hAnsi="Arial Rounded MT Bold"/>
-        </w:rPr>
-        <w:t xml:space="preserve"> 7/10</w:t>
-      </w:r>
-      <w:r>
-        <w:rPr>
-          <w:rFonts w:ascii="Arial Rounded MT Bold" w:hAnsi="Arial Rounded MT Bold"/>
-        </w:rPr>
-        <w:t>/2017</w:t>
-      </w:r>
-    </w:p>
-    <w:p>
-      <w:pPr>
-        <w:rPr>
-          <w:rFonts w:ascii="Arial Rounded MT Bold" w:hAnsi="Arial Rounded MT Bold"/>
-        </w:rPr>
-      </w:pPr>
-      <w:r>
-        <w:rPr>
-          <w:rFonts w:ascii="Arial Rounded MT Bold" w:hAnsi="Arial Rounded MT Bold"/>
-        </w:rPr>
-        <w:t>-Se empezó a trabajar en los sprites del primer nivel y en la búsqueda de los del segundo nivel, se empezó la codificación del mismo en donde se establecen los movimientos de izquierda a derecha y sus disparos, luego se agregaran los enemigos.</w:t>
-      </w:r>
-    </w:p>
-    <w:p/>
+    </w:p>
     <w:p/>
     <w:sectPr>
       <w:pgSz w:w="11906" w:h="16838"/>

</xml_diff>